<commit_message>
docs: @CCT-01 Update proposal
</commit_message>
<xml_diff>
--- a/Docs/Proposal Serverless Firebase Cloud Function.docx
+++ b/Docs/Proposal Serverless Firebase Cloud Function.docx
@@ -6,555 +6,857 @@
       <w:pPr>
         <w:jc w:val="center"/>
         <w:rPr>
-          <w:rFonts w:ascii="Times New Roman" w:hAnsi="Times New Roman" w:cs="Times New Roman"/>
+          <w:rFonts w:ascii="Times New Roman" w:eastAsia="Times New Roman" w:hAnsi="Times New Roman" w:cs="Times New Roman"/>
           <w:b/>
-          <w:bCs/>
           <w:sz w:val="36"/>
           <w:szCs w:val="36"/>
         </w:rPr>
       </w:pPr>
       <w:r>
         <w:rPr>
-          <w:rFonts w:ascii="Times New Roman" w:hAnsi="Times New Roman" w:cs="Times New Roman"/>
+          <w:rFonts w:ascii="Times New Roman" w:eastAsia="Times New Roman" w:hAnsi="Times New Roman" w:cs="Times New Roman"/>
           <w:b/>
-          <w:bCs/>
           <w:sz w:val="36"/>
           <w:szCs w:val="36"/>
         </w:rPr>
-        <w:t xml:space="preserve">Proposal: </w:t>
-      </w:r>
-      <w:r>
-        <w:rPr>
-          <w:rFonts w:ascii="Times New Roman" w:hAnsi="Times New Roman" w:cs="Times New Roman"/>
-          <w:b/>
-          <w:bCs/>
-          <w:sz w:val="36"/>
-          <w:szCs w:val="36"/>
-        </w:rPr>
-        <w:t>Serverless Firebase Cloud Function</w:t>
+        <w:t>Proposal: Serverless Firebase Cloud Function</w:t>
       </w:r>
     </w:p>
     <w:p>
       <w:pPr>
-        <w:pStyle w:val="ListParagraph"/>
         <w:numPr>
           <w:ilvl w:val="0"/>
           <w:numId w:val="1"/>
         </w:numPr>
-        <w:rPr>
-          <w:rFonts w:ascii="Times New Roman" w:hAnsi="Times New Roman" w:cs="Times New Roman"/>
+        <w:pBdr>
+          <w:top w:val="nil"/>
+          <w:left w:val="nil"/>
+          <w:bottom w:val="nil"/>
+          <w:right w:val="nil"/>
+          <w:between w:val="nil"/>
+        </w:pBdr>
+        <w:spacing w:after="0"/>
+        <w:rPr>
+          <w:rFonts w:ascii="Times New Roman" w:eastAsia="Times New Roman" w:hAnsi="Times New Roman" w:cs="Times New Roman"/>
+          <w:b/>
+          <w:color w:val="000000"/>
+          <w:sz w:val="32"/>
+          <w:szCs w:val="32"/>
+        </w:rPr>
+      </w:pPr>
+      <w:r>
+        <w:rPr>
+          <w:rFonts w:ascii="Times New Roman" w:eastAsia="Times New Roman" w:hAnsi="Times New Roman" w:cs="Times New Roman"/>
+          <w:b/>
+          <w:color w:val="000000"/>
+          <w:sz w:val="32"/>
+          <w:szCs w:val="32"/>
+        </w:rPr>
+        <w:t>Giới thiệu</w:t>
+      </w:r>
+    </w:p>
+    <w:p>
+      <w:pPr>
+        <w:pBdr>
+          <w:top w:val="nil"/>
+          <w:left w:val="nil"/>
+          <w:bottom w:val="nil"/>
+          <w:right w:val="nil"/>
+          <w:between w:val="nil"/>
+        </w:pBdr>
+        <w:spacing w:after="0"/>
+        <w:ind w:left="720"/>
+        <w:rPr>
+          <w:rFonts w:ascii="Times New Roman" w:eastAsia="Times New Roman" w:hAnsi="Times New Roman" w:cs="Times New Roman"/>
+          <w:color w:val="000000"/>
+          <w:sz w:val="26"/>
+          <w:szCs w:val="26"/>
+        </w:rPr>
+      </w:pPr>
+      <w:r>
+        <w:rPr>
+          <w:rFonts w:ascii="Times New Roman" w:eastAsia="Times New Roman" w:hAnsi="Times New Roman" w:cs="Times New Roman"/>
+          <w:color w:val="000000"/>
+          <w:sz w:val="26"/>
+          <w:szCs w:val="26"/>
+        </w:rPr>
+        <w:t xml:space="preserve">Mô hình </w:t>
+      </w:r>
+      <w:r>
+        <w:rPr>
+          <w:rFonts w:ascii="Times New Roman" w:eastAsia="Times New Roman" w:hAnsi="Times New Roman" w:cs="Times New Roman"/>
+          <w:b/>
+          <w:color w:val="000000"/>
+          <w:sz w:val="26"/>
+          <w:szCs w:val="26"/>
+        </w:rPr>
+        <w:t>Serverless</w:t>
+      </w:r>
+      <w:r>
+        <w:rPr>
+          <w:rFonts w:ascii="Times New Roman" w:eastAsia="Times New Roman" w:hAnsi="Times New Roman" w:cs="Times New Roman"/>
+          <w:color w:val="000000"/>
+          <w:sz w:val="26"/>
+          <w:szCs w:val="26"/>
+        </w:rPr>
+        <w:t xml:space="preserve"> là một trong những giải pháp nổi bật giúp tối ưu hóa quy trình phát triển ứng dụng khi việc phát triển và triển khai ứng dụng ngày càng trở nên phức tạp hơn với nhu cầu về tốc độ và tính linh hoạt. Mô hình này cho phép các nhà phát triển tập trung vào việc viết mã mà không cần quản lý cơ sở hạ tầng máy chủ, từ đó giảm thiểu thời gian và công sức trong việc duy trì hạ tầng.</w:t>
+      </w:r>
+    </w:p>
+    <w:p>
+      <w:pPr>
+        <w:pBdr>
+          <w:top w:val="nil"/>
+          <w:left w:val="nil"/>
+          <w:bottom w:val="nil"/>
+          <w:right w:val="nil"/>
+          <w:between w:val="nil"/>
+        </w:pBdr>
+        <w:spacing w:after="0"/>
+        <w:ind w:left="720"/>
+        <w:rPr>
+          <w:rFonts w:ascii="Times New Roman" w:eastAsia="Times New Roman" w:hAnsi="Times New Roman" w:cs="Times New Roman"/>
+          <w:color w:val="000000"/>
+          <w:sz w:val="26"/>
+          <w:szCs w:val="26"/>
+        </w:rPr>
+      </w:pPr>
+    </w:p>
+    <w:p>
+      <w:pPr>
+        <w:pBdr>
+          <w:top w:val="nil"/>
+          <w:left w:val="nil"/>
+          <w:bottom w:val="nil"/>
+          <w:right w:val="nil"/>
+          <w:between w:val="nil"/>
+        </w:pBdr>
+        <w:spacing w:after="0"/>
+        <w:ind w:left="720"/>
+        <w:rPr>
+          <w:rFonts w:ascii="Times New Roman" w:eastAsia="Times New Roman" w:hAnsi="Times New Roman" w:cs="Times New Roman"/>
+          <w:color w:val="000000"/>
+          <w:sz w:val="26"/>
+          <w:szCs w:val="26"/>
+        </w:rPr>
+      </w:pPr>
+      <w:r>
+        <w:rPr>
+          <w:rFonts w:ascii="Times New Roman" w:eastAsia="Times New Roman" w:hAnsi="Times New Roman" w:cs="Times New Roman"/>
+          <w:b/>
+          <w:color w:val="000000"/>
+          <w:sz w:val="26"/>
+          <w:szCs w:val="26"/>
+        </w:rPr>
+        <w:t>Firebase Functions</w:t>
+      </w:r>
+      <w:r>
+        <w:rPr>
+          <w:rFonts w:ascii="Times New Roman" w:eastAsia="Times New Roman" w:hAnsi="Times New Roman" w:cs="Times New Roman"/>
+          <w:color w:val="000000"/>
+          <w:sz w:val="26"/>
+          <w:szCs w:val="26"/>
+        </w:rPr>
+        <w:t xml:space="preserve"> là một phần của nền tảng Firebase, cung cấp một môi trường cho phép triển khai các hàm serverless dễ dàng và hiệu quả. Bằng cách tích hợp với các dịch vụ Firebase khác, </w:t>
+      </w:r>
+      <w:r>
+        <w:rPr>
+          <w:rFonts w:ascii="Times New Roman" w:eastAsia="Times New Roman" w:hAnsi="Times New Roman" w:cs="Times New Roman"/>
           <w:b/>
           <w:bCs/>
+          <w:color w:val="000000"/>
+          <w:sz w:val="26"/>
+          <w:szCs w:val="26"/>
+        </w:rPr>
+        <w:t>Firebase Functions</w:t>
+      </w:r>
+      <w:r>
+        <w:rPr>
+          <w:rFonts w:ascii="Times New Roman" w:eastAsia="Times New Roman" w:hAnsi="Times New Roman" w:cs="Times New Roman"/>
+          <w:color w:val="000000"/>
+          <w:sz w:val="26"/>
+          <w:szCs w:val="26"/>
+        </w:rPr>
+        <w:t xml:space="preserve"> giúp các nhà phát triển xây dựng các ứng dụng mạnh mẽ và mở rộng, từ việc xử lý sự kiện đến quản lý dữ liệu trong thời gian thực.</w:t>
+      </w:r>
+    </w:p>
+    <w:p>
+      <w:pPr>
+        <w:pBdr>
+          <w:top w:val="nil"/>
+          <w:left w:val="nil"/>
+          <w:bottom w:val="nil"/>
+          <w:right w:val="nil"/>
+          <w:between w:val="nil"/>
+        </w:pBdr>
+        <w:spacing w:after="0"/>
+        <w:ind w:left="720"/>
+        <w:rPr>
+          <w:rFonts w:ascii="Times New Roman" w:eastAsia="Times New Roman" w:hAnsi="Times New Roman" w:cs="Times New Roman"/>
+          <w:color w:val="000000"/>
+          <w:sz w:val="26"/>
+          <w:szCs w:val="26"/>
+        </w:rPr>
+      </w:pPr>
+    </w:p>
+    <w:p>
+      <w:pPr>
+        <w:pBdr>
+          <w:top w:val="nil"/>
+          <w:left w:val="nil"/>
+          <w:bottom w:val="nil"/>
+          <w:right w:val="nil"/>
+          <w:between w:val="nil"/>
+        </w:pBdr>
+        <w:spacing w:after="0"/>
+        <w:ind w:left="720"/>
+        <w:rPr>
+          <w:rFonts w:ascii="Times New Roman" w:eastAsia="Times New Roman" w:hAnsi="Times New Roman" w:cs="Times New Roman"/>
+          <w:b/>
+          <w:color w:val="000000"/>
+          <w:sz w:val="26"/>
+          <w:szCs w:val="26"/>
+        </w:rPr>
+      </w:pPr>
+      <w:r>
+        <w:rPr>
+          <w:rFonts w:ascii="Times New Roman" w:eastAsia="Times New Roman" w:hAnsi="Times New Roman" w:cs="Times New Roman"/>
+          <w:b/>
+          <w:color w:val="000000"/>
+          <w:sz w:val="26"/>
+          <w:szCs w:val="26"/>
+        </w:rPr>
+        <w:t>Mục tiêu nghiên cứu:</w:t>
+      </w:r>
+    </w:p>
+    <w:p>
+      <w:pPr>
+        <w:numPr>
+          <w:ilvl w:val="0"/>
+          <w:numId w:val="2"/>
+        </w:numPr>
+        <w:pBdr>
+          <w:top w:val="nil"/>
+          <w:left w:val="nil"/>
+          <w:bottom w:val="nil"/>
+          <w:right w:val="nil"/>
+          <w:between w:val="nil"/>
+        </w:pBdr>
+        <w:spacing w:after="0"/>
+        <w:rPr>
+          <w:rFonts w:ascii="Times New Roman" w:eastAsia="Times New Roman" w:hAnsi="Times New Roman" w:cs="Times New Roman"/>
+          <w:color w:val="000000"/>
+          <w:sz w:val="26"/>
+          <w:szCs w:val="26"/>
+        </w:rPr>
+      </w:pPr>
+      <w:r>
+        <w:rPr>
+          <w:rFonts w:ascii="Times New Roman" w:eastAsia="Times New Roman" w:hAnsi="Times New Roman" w:cs="Times New Roman"/>
+          <w:sz w:val="26"/>
+          <w:szCs w:val="26"/>
+        </w:rPr>
+        <w:t>Phân tích bằng cách</w:t>
+      </w:r>
+      <w:r>
+        <w:rPr>
+          <w:rFonts w:ascii="Times New Roman" w:eastAsia="Times New Roman" w:hAnsi="Times New Roman" w:cs="Times New Roman"/>
+          <w:b/>
+          <w:sz w:val="26"/>
+          <w:szCs w:val="26"/>
+        </w:rPr>
+        <w:t xml:space="preserve"> </w:t>
+      </w:r>
+      <w:r>
+        <w:rPr>
+          <w:rFonts w:ascii="Times New Roman" w:eastAsia="Times New Roman" w:hAnsi="Times New Roman" w:cs="Times New Roman"/>
+          <w:sz w:val="26"/>
+          <w:szCs w:val="26"/>
+        </w:rPr>
+        <w:t>n</w:t>
+      </w:r>
+      <w:r>
+        <w:rPr>
+          <w:rFonts w:ascii="Times New Roman" w:eastAsia="Times New Roman" w:hAnsi="Times New Roman" w:cs="Times New Roman"/>
+          <w:color w:val="000000"/>
+          <w:sz w:val="26"/>
+          <w:szCs w:val="26"/>
+        </w:rPr>
+        <w:t>ghiên cứu các đặc điểm, lợi ích và hạn chế của mô hình serverless trong phát triển ứng dụng.</w:t>
+      </w:r>
+    </w:p>
+    <w:p>
+      <w:pPr>
+        <w:numPr>
+          <w:ilvl w:val="0"/>
+          <w:numId w:val="2"/>
+        </w:numPr>
+        <w:pBdr>
+          <w:top w:val="nil"/>
+          <w:left w:val="nil"/>
+          <w:bottom w:val="nil"/>
+          <w:right w:val="nil"/>
+          <w:between w:val="nil"/>
+        </w:pBdr>
+        <w:spacing w:after="0"/>
+        <w:rPr>
+          <w:rFonts w:ascii="Times New Roman" w:eastAsia="Times New Roman" w:hAnsi="Times New Roman" w:cs="Times New Roman"/>
+          <w:color w:val="000000"/>
+          <w:sz w:val="26"/>
+          <w:szCs w:val="26"/>
+        </w:rPr>
+      </w:pPr>
+      <w:r>
+        <w:rPr>
+          <w:rFonts w:ascii="Times New Roman" w:eastAsia="Times New Roman" w:hAnsi="Times New Roman" w:cs="Times New Roman"/>
+          <w:color w:val="000000"/>
+          <w:sz w:val="26"/>
+          <w:szCs w:val="26"/>
+        </w:rPr>
+        <w:t xml:space="preserve">Tìm hiểu cách </w:t>
+      </w:r>
+      <w:r>
+        <w:rPr>
+          <w:rFonts w:ascii="Times New Roman" w:eastAsia="Times New Roman" w:hAnsi="Times New Roman" w:cs="Times New Roman"/>
+          <w:b/>
+          <w:bCs/>
+          <w:color w:val="000000"/>
+          <w:sz w:val="26"/>
+          <w:szCs w:val="26"/>
+        </w:rPr>
+        <w:t>Firebase Functions</w:t>
+      </w:r>
+      <w:r>
+        <w:rPr>
+          <w:rFonts w:ascii="Times New Roman" w:eastAsia="Times New Roman" w:hAnsi="Times New Roman" w:cs="Times New Roman"/>
+          <w:color w:val="000000"/>
+          <w:sz w:val="26"/>
+          <w:szCs w:val="26"/>
+        </w:rPr>
+        <w:t xml:space="preserve"> hoạt động, cách triển khai và tích hợp với các dịch vụ khác trong hệ sinh thái Firebase.</w:t>
+      </w:r>
+    </w:p>
+    <w:p>
+      <w:pPr>
+        <w:numPr>
+          <w:ilvl w:val="0"/>
+          <w:numId w:val="2"/>
+        </w:numPr>
+        <w:pBdr>
+          <w:top w:val="nil"/>
+          <w:left w:val="nil"/>
+          <w:bottom w:val="nil"/>
+          <w:right w:val="nil"/>
+          <w:between w:val="nil"/>
+        </w:pBdr>
+        <w:spacing w:after="0"/>
+        <w:rPr>
+          <w:rFonts w:ascii="Times New Roman" w:eastAsia="Times New Roman" w:hAnsi="Times New Roman" w:cs="Times New Roman"/>
+          <w:color w:val="000000"/>
+          <w:sz w:val="26"/>
+          <w:szCs w:val="26"/>
+        </w:rPr>
+      </w:pPr>
+      <w:r>
+        <w:rPr>
+          <w:rFonts w:ascii="Times New Roman" w:eastAsia="Times New Roman" w:hAnsi="Times New Roman" w:cs="Times New Roman"/>
+          <w:color w:val="000000"/>
+          <w:sz w:val="26"/>
+          <w:szCs w:val="26"/>
+        </w:rPr>
+        <w:t xml:space="preserve">Xây dựng một ứng dụng mẫu sử dụng </w:t>
+      </w:r>
+      <w:r>
+        <w:rPr>
+          <w:rFonts w:ascii="Times New Roman" w:eastAsia="Times New Roman" w:hAnsi="Times New Roman" w:cs="Times New Roman"/>
+          <w:b/>
+          <w:bCs/>
+          <w:color w:val="000000"/>
+          <w:sz w:val="26"/>
+          <w:szCs w:val="26"/>
+        </w:rPr>
+        <w:t>Firebase Functions</w:t>
+      </w:r>
+      <w:r>
+        <w:rPr>
+          <w:rFonts w:ascii="Times New Roman" w:eastAsia="Times New Roman" w:hAnsi="Times New Roman" w:cs="Times New Roman"/>
+          <w:color w:val="000000"/>
+          <w:sz w:val="26"/>
+          <w:szCs w:val="26"/>
+        </w:rPr>
+        <w:t xml:space="preserve"> để minh họa cho khả năng mở rộng và hiệu suất của mô hình serverless.</w:t>
+      </w:r>
+    </w:p>
+    <w:p>
+      <w:pPr>
+        <w:numPr>
+          <w:ilvl w:val="0"/>
+          <w:numId w:val="2"/>
+        </w:numPr>
+        <w:pBdr>
+          <w:top w:val="nil"/>
+          <w:left w:val="nil"/>
+          <w:bottom w:val="nil"/>
+          <w:right w:val="nil"/>
+          <w:between w:val="nil"/>
+        </w:pBdr>
+        <w:spacing w:after="0"/>
+        <w:rPr>
+          <w:rFonts w:ascii="Times New Roman" w:eastAsia="Times New Roman" w:hAnsi="Times New Roman" w:cs="Times New Roman"/>
+          <w:color w:val="000000"/>
+          <w:sz w:val="26"/>
+          <w:szCs w:val="26"/>
+        </w:rPr>
+      </w:pPr>
+      <w:r>
+        <w:rPr>
+          <w:rFonts w:ascii="Times New Roman" w:eastAsia="Times New Roman" w:hAnsi="Times New Roman" w:cs="Times New Roman"/>
+          <w:color w:val="000000"/>
+          <w:sz w:val="26"/>
+          <w:szCs w:val="26"/>
+        </w:rPr>
+        <w:t xml:space="preserve">Phân tích hiệu suất của </w:t>
+      </w:r>
+      <w:r>
+        <w:rPr>
+          <w:rFonts w:ascii="Times New Roman" w:eastAsia="Times New Roman" w:hAnsi="Times New Roman" w:cs="Times New Roman"/>
+          <w:b/>
+          <w:bCs/>
+          <w:color w:val="000000"/>
+          <w:sz w:val="26"/>
+          <w:szCs w:val="26"/>
+        </w:rPr>
+        <w:t>Firebase Functions</w:t>
+      </w:r>
+      <w:r>
+        <w:rPr>
+          <w:rFonts w:ascii="Times New Roman" w:eastAsia="Times New Roman" w:hAnsi="Times New Roman" w:cs="Times New Roman"/>
+          <w:color w:val="000000"/>
+          <w:sz w:val="26"/>
+          <w:szCs w:val="26"/>
+        </w:rPr>
+        <w:t xml:space="preserve"> so với các mô hình phát triển truyền thống, nhằm đưa ra những khuyến nghị cho việc áp dụng công nghệ serverless trong các dự án phát triển phần mềm.</w:t>
+      </w:r>
+    </w:p>
+    <w:p>
+      <w:pPr>
+        <w:pBdr>
+          <w:top w:val="nil"/>
+          <w:left w:val="nil"/>
+          <w:bottom w:val="nil"/>
+          <w:right w:val="nil"/>
+          <w:between w:val="nil"/>
+        </w:pBdr>
+        <w:spacing w:after="0"/>
+        <w:ind w:left="720"/>
+        <w:rPr>
+          <w:rFonts w:ascii="Times New Roman" w:eastAsia="Times New Roman" w:hAnsi="Times New Roman" w:cs="Times New Roman"/>
+          <w:color w:val="000000"/>
+          <w:sz w:val="26"/>
+          <w:szCs w:val="26"/>
+        </w:rPr>
+      </w:pPr>
+    </w:p>
+    <w:p>
+      <w:pPr>
+        <w:numPr>
+          <w:ilvl w:val="0"/>
+          <w:numId w:val="1"/>
+        </w:numPr>
+        <w:pBdr>
+          <w:top w:val="nil"/>
+          <w:left w:val="nil"/>
+          <w:bottom w:val="nil"/>
+          <w:right w:val="nil"/>
+          <w:between w:val="nil"/>
+        </w:pBdr>
+        <w:spacing w:after="0"/>
+        <w:rPr>
+          <w:rFonts w:ascii="Times New Roman" w:eastAsia="Times New Roman" w:hAnsi="Times New Roman" w:cs="Times New Roman"/>
+          <w:b/>
+          <w:color w:val="000000"/>
+          <w:sz w:val="26"/>
+          <w:szCs w:val="26"/>
+        </w:rPr>
+      </w:pPr>
+      <w:r>
+        <w:rPr>
+          <w:rFonts w:ascii="Times New Roman" w:eastAsia="Times New Roman" w:hAnsi="Times New Roman" w:cs="Times New Roman"/>
+          <w:b/>
+          <w:color w:val="000000"/>
           <w:sz w:val="32"/>
           <w:szCs w:val="32"/>
         </w:rPr>
-      </w:pPr>
-      <w:r>
-        <w:rPr>
-          <w:rFonts w:ascii="Times New Roman" w:hAnsi="Times New Roman" w:cs="Times New Roman"/>
+        <w:t>Lý do chọn đề tài</w:t>
+      </w:r>
+    </w:p>
+    <w:p>
+      <w:pPr>
+        <w:pBdr>
+          <w:top w:val="nil"/>
+          <w:left w:val="nil"/>
+          <w:bottom w:val="nil"/>
+          <w:right w:val="nil"/>
+          <w:between w:val="nil"/>
+        </w:pBdr>
+        <w:spacing w:after="0"/>
+        <w:ind w:left="720"/>
+        <w:rPr>
+          <w:rFonts w:ascii="Times New Roman" w:eastAsia="Times New Roman" w:hAnsi="Times New Roman" w:cs="Times New Roman"/>
+          <w:color w:val="000000"/>
+          <w:sz w:val="26"/>
+          <w:szCs w:val="26"/>
+        </w:rPr>
+      </w:pPr>
+      <w:r>
+        <w:rPr>
+          <w:rFonts w:ascii="Times New Roman" w:eastAsia="Times New Roman" w:hAnsi="Times New Roman" w:cs="Times New Roman"/>
+          <w:color w:val="000000"/>
+          <w:sz w:val="26"/>
+          <w:szCs w:val="26"/>
+        </w:rPr>
+        <w:t>Trong những năm gần đây, mô hình serverless đã nổi lên như một xu hướng phát triển quan trọng trong ngành công nghệ thông tin. Việc loại bỏ sự cần thiết của quản lý cơ sở hạ tầng và khả năng tự động mở rộng giúp các nhà phát triển tập trung hơn vào phát triển tính năng ứng dụng. Đề tài này tập trung vào việc nghiên cứu sâu về mô hình serverless để hiểu rõ hơn về lợi ích, thách thức và cơ hội mà nó mang lại trong phát triển ứng dụng hiện đại.</w:t>
+      </w:r>
+    </w:p>
+    <w:p>
+      <w:pPr>
+        <w:pBdr>
+          <w:top w:val="nil"/>
+          <w:left w:val="nil"/>
+          <w:bottom w:val="nil"/>
+          <w:right w:val="nil"/>
+          <w:between w:val="nil"/>
+        </w:pBdr>
+        <w:spacing w:after="0"/>
+        <w:ind w:left="720"/>
+        <w:rPr>
+          <w:rFonts w:ascii="Times New Roman" w:eastAsia="Times New Roman" w:hAnsi="Times New Roman" w:cs="Times New Roman"/>
+          <w:color w:val="000000"/>
+          <w:sz w:val="26"/>
+          <w:szCs w:val="26"/>
+        </w:rPr>
+      </w:pPr>
+    </w:p>
+    <w:p>
+      <w:pPr>
+        <w:pBdr>
+          <w:top w:val="nil"/>
+          <w:left w:val="nil"/>
+          <w:bottom w:val="nil"/>
+          <w:right w:val="nil"/>
+          <w:between w:val="nil"/>
+        </w:pBdr>
+        <w:spacing w:after="0"/>
+        <w:ind w:left="720"/>
+        <w:rPr>
+          <w:rFonts w:ascii="Times New Roman" w:eastAsia="Times New Roman" w:hAnsi="Times New Roman" w:cs="Times New Roman"/>
+          <w:color w:val="000000"/>
+          <w:sz w:val="26"/>
+          <w:szCs w:val="26"/>
+        </w:rPr>
+      </w:pPr>
+      <w:r>
+        <w:rPr>
+          <w:rFonts w:ascii="Times New Roman" w:eastAsia="Times New Roman" w:hAnsi="Times New Roman" w:cs="Times New Roman"/>
+          <w:color w:val="000000"/>
+          <w:sz w:val="26"/>
+          <w:szCs w:val="26"/>
+        </w:rPr>
+        <w:t xml:space="preserve">Firebase Functions là một trong những dịch vụ serverless phổ biến và mạnh mẽ nhất hiện nay, đặc biệt trong hệ sinh thái Firebase của Google. Với khả năng dễ dàng tích hợp với các dịch vụ khác như Firestore, Realtime Database, và Authentication, Firebase Functions cho phép các nhà phát triển xây dựng các ứng dụng phản hồi theo sự kiện nhanh chóng và hiệu quả. Việc nghiên cứu Firebase </w:t>
+      </w:r>
+      <w:r>
+        <w:rPr>
+          <w:rFonts w:ascii="Times New Roman" w:eastAsia="Times New Roman" w:hAnsi="Times New Roman" w:cs="Times New Roman"/>
+          <w:color w:val="000000"/>
+          <w:sz w:val="26"/>
+          <w:szCs w:val="26"/>
+        </w:rPr>
+        <w:lastRenderedPageBreak/>
+        <w:t>Functions sẽ giúp hiểu rõ cách tận dụng tối đa tiềm năng của dịch vụ này trong các ứng dụng thực tế.</w:t>
+      </w:r>
+    </w:p>
+    <w:p>
+      <w:pPr>
+        <w:pBdr>
+          <w:top w:val="nil"/>
+          <w:left w:val="nil"/>
+          <w:bottom w:val="nil"/>
+          <w:right w:val="nil"/>
+          <w:between w:val="nil"/>
+        </w:pBdr>
+        <w:spacing w:after="0"/>
+        <w:ind w:left="720"/>
+        <w:rPr>
+          <w:rFonts w:ascii="Times New Roman" w:eastAsia="Times New Roman" w:hAnsi="Times New Roman" w:cs="Times New Roman"/>
+          <w:color w:val="000000"/>
+          <w:sz w:val="26"/>
+          <w:szCs w:val="26"/>
+        </w:rPr>
+      </w:pPr>
+    </w:p>
+    <w:p>
+      <w:pPr>
+        <w:pBdr>
+          <w:top w:val="nil"/>
+          <w:left w:val="nil"/>
+          <w:bottom w:val="nil"/>
+          <w:right w:val="nil"/>
+          <w:between w:val="nil"/>
+        </w:pBdr>
+        <w:spacing w:after="0"/>
+        <w:ind w:left="720"/>
+        <w:rPr>
+          <w:rFonts w:ascii="Times New Roman" w:eastAsia="Times New Roman" w:hAnsi="Times New Roman" w:cs="Times New Roman"/>
+          <w:color w:val="000000"/>
+          <w:sz w:val="26"/>
+          <w:szCs w:val="26"/>
+        </w:rPr>
+      </w:pPr>
+      <w:r>
+        <w:rPr>
+          <w:rFonts w:ascii="Times New Roman" w:eastAsia="Times New Roman" w:hAnsi="Times New Roman" w:cs="Times New Roman"/>
+          <w:color w:val="000000"/>
+          <w:sz w:val="26"/>
+          <w:szCs w:val="26"/>
+        </w:rPr>
+        <w:t>Khi xu hướng phát triển ứng dụng không cần phải quản lý hạ tầng máy chủ đang ngày càng được ưa chuộng, việc nắm bắt và ứng dụng công nghệ serverless vào các dự án thực tế trở thành một yêu cầu cấp thiết đối với các nhà phát triển phần mềm hiện đại. Đề tài này nhằm giải quyết nhu cầu cấp thiết đó bằng cách cung cấp một nghiên cứu tổng quan về serverless cũng như ứng dụng Firebase Functions.</w:t>
+      </w:r>
+    </w:p>
+    <w:p>
+      <w:pPr>
+        <w:pBdr>
+          <w:top w:val="nil"/>
+          <w:left w:val="nil"/>
+          <w:bottom w:val="nil"/>
+          <w:right w:val="nil"/>
+          <w:between w:val="nil"/>
+        </w:pBdr>
+        <w:spacing w:after="0"/>
+        <w:ind w:left="720"/>
+        <w:rPr>
+          <w:rFonts w:ascii="Times New Roman" w:eastAsia="Times New Roman" w:hAnsi="Times New Roman" w:cs="Times New Roman"/>
+          <w:color w:val="000000"/>
+          <w:sz w:val="26"/>
+          <w:szCs w:val="26"/>
+        </w:rPr>
+      </w:pPr>
+    </w:p>
+    <w:p>
+      <w:pPr>
+        <w:pBdr>
+          <w:top w:val="nil"/>
+          <w:left w:val="nil"/>
+          <w:bottom w:val="nil"/>
+          <w:right w:val="nil"/>
+          <w:between w:val="nil"/>
+        </w:pBdr>
+        <w:spacing w:after="0"/>
+        <w:ind w:left="720"/>
+        <w:rPr>
+          <w:rFonts w:ascii="Times New Roman" w:eastAsia="Times New Roman" w:hAnsi="Times New Roman" w:cs="Times New Roman"/>
+          <w:color w:val="000000"/>
+          <w:sz w:val="26"/>
+          <w:szCs w:val="26"/>
+        </w:rPr>
+      </w:pPr>
+      <w:r>
+        <w:rPr>
+          <w:rFonts w:ascii="Times New Roman" w:eastAsia="Times New Roman" w:hAnsi="Times New Roman" w:cs="Times New Roman"/>
+          <w:color w:val="000000"/>
+          <w:sz w:val="26"/>
+          <w:szCs w:val="26"/>
+        </w:rPr>
+        <w:t>Với sự phát triển của các ứng dụng dựa trên sự kiện (event-driven), serverless và Firebase Functions trở thành một lựa chọn lý tưởng để triển khai các hệ thống thời gian thực với độ phản hồi nhanh và chi phí hợp lý. Việc chọn đề tài này sẽ giúp ứng dụng công nghệ mới vào các dự án thực tiễn, từ đó giúp hiểu sâu hơn về việc tối ưu hóa quy trình phát triển phần mềm.</w:t>
+      </w:r>
+    </w:p>
+    <w:p>
+      <w:pPr>
+        <w:pBdr>
+          <w:top w:val="nil"/>
+          <w:left w:val="nil"/>
+          <w:bottom w:val="nil"/>
+          <w:right w:val="nil"/>
+          <w:between w:val="nil"/>
+        </w:pBdr>
+        <w:spacing w:after="0"/>
+        <w:ind w:left="720"/>
+        <w:rPr>
+          <w:rFonts w:ascii="Times New Roman" w:eastAsia="Times New Roman" w:hAnsi="Times New Roman" w:cs="Times New Roman"/>
+          <w:color w:val="000000"/>
+          <w:sz w:val="28"/>
+          <w:szCs w:val="28"/>
+        </w:rPr>
+      </w:pPr>
+    </w:p>
+    <w:p>
+      <w:pPr>
+        <w:numPr>
+          <w:ilvl w:val="0"/>
+          <w:numId w:val="1"/>
+        </w:numPr>
+        <w:pBdr>
+          <w:top w:val="nil"/>
+          <w:left w:val="nil"/>
+          <w:bottom w:val="nil"/>
+          <w:right w:val="nil"/>
+          <w:between w:val="nil"/>
+        </w:pBdr>
+        <w:spacing w:after="0"/>
+        <w:rPr>
+          <w:rFonts w:ascii="Times New Roman" w:eastAsia="Times New Roman" w:hAnsi="Times New Roman" w:cs="Times New Roman"/>
           <w:b/>
-          <w:bCs/>
+          <w:color w:val="000000"/>
           <w:sz w:val="32"/>
           <w:szCs w:val="32"/>
         </w:rPr>
-        <w:t>Giới thiệu</w:t>
+      </w:pPr>
+      <w:r>
+        <w:rPr>
+          <w:rFonts w:ascii="Times New Roman" w:eastAsia="Times New Roman" w:hAnsi="Times New Roman" w:cs="Times New Roman"/>
+          <w:b/>
+          <w:color w:val="000000"/>
+          <w:sz w:val="32"/>
+          <w:szCs w:val="32"/>
+        </w:rPr>
+        <w:t>Tài liệu tham khảo</w:t>
       </w:r>
     </w:p>
     <w:p>
       <w:pPr>
-        <w:pStyle w:val="ListParagraph"/>
-        <w:rPr>
-          <w:rFonts w:ascii="Times New Roman" w:hAnsi="Times New Roman" w:cs="Times New Roman"/>
-          <w:sz w:val="26"/>
-          <w:szCs w:val="26"/>
-        </w:rPr>
-      </w:pPr>
-      <w:r>
-        <w:rPr>
-          <w:rFonts w:ascii="Times New Roman" w:hAnsi="Times New Roman" w:cs="Times New Roman"/>
-          <w:sz w:val="26"/>
-          <w:szCs w:val="26"/>
-        </w:rPr>
-        <w:t xml:space="preserve">Mô hình </w:t>
-      </w:r>
-      <w:r>
-        <w:rPr>
-          <w:rFonts w:ascii="Times New Roman" w:hAnsi="Times New Roman" w:cs="Times New Roman"/>
-          <w:b/>
-          <w:bCs/>
-          <w:sz w:val="26"/>
-          <w:szCs w:val="26"/>
-        </w:rPr>
-        <w:t>Serverless</w:t>
-      </w:r>
-      <w:r>
-        <w:rPr>
-          <w:rFonts w:ascii="Times New Roman" w:hAnsi="Times New Roman" w:cs="Times New Roman"/>
-          <w:sz w:val="26"/>
-          <w:szCs w:val="26"/>
-        </w:rPr>
-        <w:t xml:space="preserve"> là một </w:t>
-      </w:r>
-      <w:r>
-        <w:rPr>
-          <w:rFonts w:ascii="Times New Roman" w:hAnsi="Times New Roman" w:cs="Times New Roman"/>
-          <w:sz w:val="26"/>
-          <w:szCs w:val="26"/>
-        </w:rPr>
-        <w:t>trong những giải pháp nổi bật giúp tối ưu hóa quy trình phát triển ứng dụng</w:t>
-      </w:r>
-      <w:r>
-        <w:rPr>
-          <w:rFonts w:ascii="Times New Roman" w:hAnsi="Times New Roman" w:cs="Times New Roman"/>
-          <w:sz w:val="26"/>
-          <w:szCs w:val="26"/>
-        </w:rPr>
-        <w:t xml:space="preserve"> khi </w:t>
-      </w:r>
-      <w:r>
-        <w:rPr>
-          <w:rFonts w:ascii="Times New Roman" w:hAnsi="Times New Roman" w:cs="Times New Roman"/>
-          <w:sz w:val="26"/>
-          <w:szCs w:val="26"/>
-        </w:rPr>
-        <w:t>việc phát triển và triển khai ứng dụng ngày càng trở nên phức tạp hơn với nhu cầu về tốc độ và tính linh hoạt</w:t>
-      </w:r>
-      <w:r>
-        <w:rPr>
-          <w:rFonts w:ascii="Times New Roman" w:hAnsi="Times New Roman" w:cs="Times New Roman"/>
-          <w:sz w:val="26"/>
-          <w:szCs w:val="26"/>
-        </w:rPr>
-        <w:t xml:space="preserve">. </w:t>
-      </w:r>
-      <w:r>
-        <w:rPr>
-          <w:rFonts w:ascii="Times New Roman" w:hAnsi="Times New Roman" w:cs="Times New Roman"/>
-          <w:sz w:val="26"/>
-          <w:szCs w:val="26"/>
-        </w:rPr>
-        <w:t>Mô hình này cho phép các nhà phát triển tập trung vào việc viết mã mà không cần quản lý cơ sở hạ tầng máy chủ, từ đó giảm thiểu thời gian và công sức trong việc duy trì hạ tầng.</w:t>
-      </w:r>
-    </w:p>
-    <w:p>
-      <w:pPr>
-        <w:pStyle w:val="ListParagraph"/>
-        <w:rPr>
-          <w:rFonts w:ascii="Times New Roman" w:hAnsi="Times New Roman" w:cs="Times New Roman"/>
-          <w:sz w:val="26"/>
-          <w:szCs w:val="26"/>
-        </w:rPr>
-      </w:pPr>
-    </w:p>
-    <w:p>
-      <w:pPr>
-        <w:pStyle w:val="ListParagraph"/>
-        <w:rPr>
-          <w:rFonts w:ascii="Times New Roman" w:hAnsi="Times New Roman" w:cs="Times New Roman"/>
-          <w:sz w:val="26"/>
-          <w:szCs w:val="26"/>
-        </w:rPr>
-      </w:pPr>
-      <w:r>
-        <w:rPr>
-          <w:rFonts w:ascii="Times New Roman" w:hAnsi="Times New Roman" w:cs="Times New Roman"/>
-          <w:b/>
-          <w:bCs/>
-          <w:sz w:val="26"/>
-          <w:szCs w:val="26"/>
-        </w:rPr>
-        <w:t>Firebase Functions</w:t>
-      </w:r>
-      <w:r>
-        <w:rPr>
-          <w:rFonts w:ascii="Times New Roman" w:hAnsi="Times New Roman" w:cs="Times New Roman"/>
-          <w:sz w:val="26"/>
-          <w:szCs w:val="26"/>
-        </w:rPr>
-        <w:t xml:space="preserve"> là một phần của nền tảng Firebase, cung cấp một môi trường cho phép triển khai các hàm serverless dễ dàng và hiệu quả. Bằng cách tích hợp với các dịch vụ Firebase khác, Firebase Functions giúp các nhà phát triển xây dựng các ứng dụng mạnh mẽ và mở rộng, từ việc xử lý sự kiện đến quản lý dữ liệu trong thời gian thực.</w:t>
-      </w:r>
-    </w:p>
-    <w:p>
-      <w:pPr>
-        <w:pStyle w:val="ListParagraph"/>
-        <w:rPr>
-          <w:rFonts w:ascii="Times New Roman" w:hAnsi="Times New Roman" w:cs="Times New Roman"/>
-          <w:sz w:val="26"/>
-          <w:szCs w:val="26"/>
-        </w:rPr>
-      </w:pPr>
-    </w:p>
-    <w:p>
-      <w:pPr>
-        <w:pStyle w:val="ListParagraph"/>
-        <w:rPr>
-          <w:rFonts w:ascii="Times New Roman" w:hAnsi="Times New Roman" w:cs="Times New Roman"/>
-          <w:b/>
-          <w:bCs/>
-          <w:sz w:val="26"/>
-          <w:szCs w:val="26"/>
-        </w:rPr>
-      </w:pPr>
-      <w:r>
-        <w:rPr>
-          <w:rFonts w:ascii="Times New Roman" w:hAnsi="Times New Roman" w:cs="Times New Roman"/>
-          <w:b/>
-          <w:bCs/>
-          <w:sz w:val="26"/>
-          <w:szCs w:val="26"/>
-        </w:rPr>
-        <w:t>Mục tiêu nghiên cứu:</w:t>
-      </w:r>
-    </w:p>
-    <w:p>
-      <w:pPr>
-        <w:pStyle w:val="ListParagraph"/>
         <w:numPr>
           <w:ilvl w:val="0"/>
           <w:numId w:val="3"/>
         </w:numPr>
-        <w:rPr>
-          <w:rFonts w:ascii="Times New Roman" w:hAnsi="Times New Roman" w:cs="Times New Roman"/>
-          <w:sz w:val="26"/>
-          <w:szCs w:val="26"/>
-        </w:rPr>
-      </w:pPr>
-      <w:r>
-        <w:rPr>
-          <w:rFonts w:ascii="Times New Roman" w:hAnsi="Times New Roman" w:cs="Times New Roman"/>
-          <w:b/>
-          <w:bCs/>
-          <w:sz w:val="26"/>
-          <w:szCs w:val="26"/>
-        </w:rPr>
-        <w:t>Phân tích mô hình Serverless</w:t>
-      </w:r>
-      <w:r>
-        <w:rPr>
-          <w:rFonts w:ascii="Times New Roman" w:hAnsi="Times New Roman" w:cs="Times New Roman"/>
-          <w:sz w:val="26"/>
-          <w:szCs w:val="26"/>
-        </w:rPr>
-        <w:t>: Nghiên cứu các đặc điểm, lợi ích và hạn chế của mô hình serverless trong phát triển ứng dụng.</w:t>
+        <w:pBdr>
+          <w:top w:val="nil"/>
+          <w:left w:val="nil"/>
+          <w:bottom w:val="nil"/>
+          <w:right w:val="nil"/>
+          <w:between w:val="nil"/>
+        </w:pBdr>
+        <w:rPr>
+          <w:rFonts w:ascii="Times New Roman" w:eastAsia="Times New Roman" w:hAnsi="Times New Roman" w:cs="Times New Roman"/>
+          <w:sz w:val="26"/>
+          <w:szCs w:val="26"/>
+        </w:rPr>
+      </w:pPr>
+      <w:r>
+        <w:rPr>
+          <w:rFonts w:ascii="Times New Roman" w:eastAsia="Times New Roman" w:hAnsi="Times New Roman" w:cs="Times New Roman"/>
+          <w:sz w:val="26"/>
+          <w:szCs w:val="26"/>
+        </w:rPr>
+        <w:t xml:space="preserve">Firebase. (n.d.). </w:t>
+      </w:r>
+      <w:r>
+        <w:rPr>
+          <w:rFonts w:ascii="Times New Roman" w:eastAsia="Times New Roman" w:hAnsi="Times New Roman" w:cs="Times New Roman"/>
+          <w:i/>
+          <w:iCs/>
+          <w:sz w:val="26"/>
+          <w:szCs w:val="26"/>
+        </w:rPr>
+        <w:t>Firebase Cloud Functions</w:t>
+      </w:r>
+      <w:r>
+        <w:rPr>
+          <w:rFonts w:ascii="Times New Roman" w:eastAsia="Times New Roman" w:hAnsi="Times New Roman" w:cs="Times New Roman"/>
+          <w:sz w:val="26"/>
+          <w:szCs w:val="26"/>
+        </w:rPr>
+        <w:t xml:space="preserve">. </w:t>
+      </w:r>
+      <w:hyperlink r:id="rId6" w:history="1">
+        <w:r>
+          <w:rPr>
+            <w:rStyle w:val="Hyperlink"/>
+            <w:rFonts w:ascii="Times New Roman" w:eastAsia="Times New Roman" w:hAnsi="Times New Roman" w:cs="Times New Roman"/>
+            <w:sz w:val="26"/>
+            <w:szCs w:val="26"/>
+          </w:rPr>
+          <w:t>https://firebase.google.com/docs/functions?hl=vi</w:t>
+        </w:r>
+      </w:hyperlink>
+      <w:r>
+        <w:rPr>
+          <w:rFonts w:ascii="Times New Roman" w:eastAsia="Times New Roman" w:hAnsi="Times New Roman" w:cs="Times New Roman"/>
+          <w:sz w:val="26"/>
+          <w:szCs w:val="26"/>
+        </w:rPr>
+        <w:t>.</w:t>
       </w:r>
     </w:p>
     <w:p>
       <w:pPr>
-        <w:pStyle w:val="ListParagraph"/>
         <w:numPr>
           <w:ilvl w:val="0"/>
           <w:numId w:val="3"/>
         </w:numPr>
-        <w:rPr>
-          <w:rFonts w:ascii="Times New Roman" w:hAnsi="Times New Roman" w:cs="Times New Roman"/>
-          <w:sz w:val="26"/>
-          <w:szCs w:val="26"/>
-        </w:rPr>
-      </w:pPr>
-      <w:r>
-        <w:rPr>
-          <w:rFonts w:ascii="Times New Roman" w:hAnsi="Times New Roman" w:cs="Times New Roman"/>
-          <w:b/>
-          <w:bCs/>
-          <w:sz w:val="26"/>
-          <w:szCs w:val="26"/>
-        </w:rPr>
-        <w:t>Khám phá Firebase Functions</w:t>
-      </w:r>
-      <w:r>
-        <w:rPr>
-          <w:rFonts w:ascii="Times New Roman" w:hAnsi="Times New Roman" w:cs="Times New Roman"/>
-          <w:sz w:val="26"/>
-          <w:szCs w:val="26"/>
-        </w:rPr>
-        <w:t>: Tìm hiểu cách Firebase Functions hoạt động, cách triển khai và tích hợp với các dịch vụ khác trong hệ sinh thái Firebase.</w:t>
-      </w:r>
-    </w:p>
-    <w:p>
-      <w:pPr>
-        <w:pStyle w:val="ListParagraph"/>
-        <w:numPr>
-          <w:ilvl w:val="0"/>
-          <w:numId w:val="3"/>
-        </w:numPr>
-        <w:rPr>
-          <w:rFonts w:ascii="Times New Roman" w:hAnsi="Times New Roman" w:cs="Times New Roman"/>
-          <w:sz w:val="26"/>
-          <w:szCs w:val="26"/>
-        </w:rPr>
-      </w:pPr>
-      <w:r>
-        <w:rPr>
-          <w:rFonts w:ascii="Times New Roman" w:hAnsi="Times New Roman" w:cs="Times New Roman"/>
-          <w:b/>
-          <w:bCs/>
-          <w:sz w:val="26"/>
-          <w:szCs w:val="26"/>
-        </w:rPr>
-        <w:t xml:space="preserve">Ứng dụng </w:t>
-      </w:r>
-      <w:r>
-        <w:rPr>
-          <w:rFonts w:ascii="Times New Roman" w:hAnsi="Times New Roman" w:cs="Times New Roman"/>
-          <w:b/>
-          <w:bCs/>
-          <w:sz w:val="26"/>
-          <w:szCs w:val="26"/>
-        </w:rPr>
-        <w:t>Demo</w:t>
-      </w:r>
-      <w:r>
-        <w:rPr>
-          <w:rFonts w:ascii="Times New Roman" w:hAnsi="Times New Roman" w:cs="Times New Roman"/>
-          <w:sz w:val="26"/>
-          <w:szCs w:val="26"/>
-        </w:rPr>
-        <w:t>: Xây dựng một ứng dụng mẫu sử dụng Firebase Functions để minh họa cho khả năng mở rộng và hiệu suất của mô hình serverless.</w:t>
-      </w:r>
-    </w:p>
-    <w:p>
-      <w:pPr>
-        <w:pStyle w:val="ListParagraph"/>
-        <w:numPr>
-          <w:ilvl w:val="0"/>
-          <w:numId w:val="3"/>
-        </w:numPr>
-        <w:rPr>
-          <w:rFonts w:ascii="Times New Roman" w:hAnsi="Times New Roman" w:cs="Times New Roman"/>
-          <w:sz w:val="26"/>
-          <w:szCs w:val="26"/>
-        </w:rPr>
-      </w:pPr>
-      <w:r>
-        <w:rPr>
-          <w:rFonts w:ascii="Times New Roman" w:hAnsi="Times New Roman" w:cs="Times New Roman"/>
-          <w:b/>
-          <w:bCs/>
-          <w:sz w:val="26"/>
-          <w:szCs w:val="26"/>
-        </w:rPr>
-        <w:t>Đánh giá hiệu suất</w:t>
-      </w:r>
-      <w:r>
-        <w:rPr>
-          <w:rFonts w:ascii="Times New Roman" w:hAnsi="Times New Roman" w:cs="Times New Roman"/>
-          <w:sz w:val="26"/>
-          <w:szCs w:val="26"/>
-        </w:rPr>
-        <w:t>: Phân tích hiệu suất của Firebase Functions so với các mô hình phát triển truyền thống, nhằm đưa ra những khuyến nghị cho việc áp dụng công nghệ serverless trong các dự án phát triển phần mềm.</w:t>
-      </w:r>
-    </w:p>
-    <w:p>
-      <w:pPr>
-        <w:pStyle w:val="ListParagraph"/>
-        <w:rPr>
-          <w:rFonts w:ascii="Times New Roman" w:hAnsi="Times New Roman" w:cs="Times New Roman"/>
-          <w:sz w:val="26"/>
-          <w:szCs w:val="26"/>
-        </w:rPr>
-      </w:pPr>
-    </w:p>
-    <w:p>
-      <w:pPr>
-        <w:pStyle w:val="ListParagraph"/>
-        <w:rPr>
-          <w:rFonts w:ascii="Times New Roman" w:hAnsi="Times New Roman" w:cs="Times New Roman"/>
-          <w:sz w:val="26"/>
-          <w:szCs w:val="26"/>
-        </w:rPr>
-      </w:pPr>
-    </w:p>
-    <w:p>
-      <w:pPr>
-        <w:pStyle w:val="ListParagraph"/>
-        <w:numPr>
-          <w:ilvl w:val="0"/>
-          <w:numId w:val="1"/>
-        </w:numPr>
-        <w:rPr>
-          <w:rFonts w:ascii="Times New Roman" w:hAnsi="Times New Roman" w:cs="Times New Roman"/>
-          <w:b/>
-          <w:bCs/>
-          <w:sz w:val="26"/>
-          <w:szCs w:val="26"/>
-        </w:rPr>
-      </w:pPr>
-      <w:r>
-        <w:rPr>
-          <w:rFonts w:ascii="Times New Roman" w:hAnsi="Times New Roman" w:cs="Times New Roman"/>
-          <w:b/>
-          <w:bCs/>
+        <w:pBdr>
+          <w:top w:val="nil"/>
+          <w:left w:val="nil"/>
+          <w:bottom w:val="nil"/>
+          <w:right w:val="nil"/>
+          <w:between w:val="nil"/>
+        </w:pBdr>
+        <w:rPr>
+          <w:rFonts w:ascii="Times New Roman" w:eastAsia="Times New Roman" w:hAnsi="Times New Roman" w:cs="Times New Roman"/>
+          <w:color w:val="000000"/>
           <w:sz w:val="32"/>
           <w:szCs w:val="32"/>
         </w:rPr>
-        <w:t>Lý do chọn đề tài</w:t>
-      </w:r>
-    </w:p>
-    <w:p>
-      <w:pPr>
-        <w:pStyle w:val="ListParagraph"/>
-        <w:rPr>
-          <w:rFonts w:ascii="Times New Roman" w:hAnsi="Times New Roman" w:cs="Times New Roman"/>
-          <w:sz w:val="28"/>
-          <w:szCs w:val="28"/>
-        </w:rPr>
-      </w:pPr>
-      <w:r>
-        <w:rPr>
-          <w:rFonts w:ascii="Times New Roman" w:hAnsi="Times New Roman" w:cs="Times New Roman"/>
-          <w:sz w:val="28"/>
-          <w:szCs w:val="28"/>
-        </w:rPr>
-        <w:t>Trong những năm gần đây, mô hình serverless đã nổi lên như một xu hướng phát triển quan trọng trong ngành công nghệ thông tin. Việc loại bỏ sự cần thiết của quản lý cơ sở hạ tầng và khả năng tự động mở rộng giúp các nhà phát triển tập trung hơn vào phát triển tính năng ứng dụng. Đề tài này tập trung vào việc nghiên cứu sâu về mô hình serverless để hiểu rõ hơn về lợi ích, thách thức và cơ hội mà nó mang lại trong phát triển ứng dụng hiện đại.</w:t>
-      </w:r>
-    </w:p>
-    <w:p>
-      <w:pPr>
-        <w:pStyle w:val="ListParagraph"/>
-        <w:rPr>
-          <w:rFonts w:ascii="Times New Roman" w:hAnsi="Times New Roman" w:cs="Times New Roman"/>
-          <w:sz w:val="28"/>
-          <w:szCs w:val="28"/>
-        </w:rPr>
-      </w:pPr>
-    </w:p>
-    <w:p>
-      <w:pPr>
-        <w:pStyle w:val="ListParagraph"/>
-        <w:rPr>
-          <w:rFonts w:ascii="Times New Roman" w:hAnsi="Times New Roman" w:cs="Times New Roman"/>
-          <w:sz w:val="28"/>
-          <w:szCs w:val="28"/>
-        </w:rPr>
-      </w:pPr>
-      <w:r>
-        <w:rPr>
-          <w:rFonts w:ascii="Times New Roman" w:hAnsi="Times New Roman" w:cs="Times New Roman"/>
-          <w:sz w:val="28"/>
-          <w:szCs w:val="28"/>
-        </w:rPr>
-        <w:t xml:space="preserve">Firebase Functions là một trong những dịch vụ serverless phổ biến và mạnh mẽ nhất hiện nay, đặc biệt trong hệ sinh thái Firebase của Google. Với khả </w:t>
-      </w:r>
-      <w:r>
-        <w:rPr>
-          <w:rFonts w:ascii="Times New Roman" w:hAnsi="Times New Roman" w:cs="Times New Roman"/>
-          <w:sz w:val="28"/>
-          <w:szCs w:val="28"/>
-        </w:rPr>
-        <w:lastRenderedPageBreak/>
-        <w:t>năng dễ dàng tích hợp với các dịch vụ khác như Firestore, Realtime Database, và Authentication, Firebase Functions cho phép các nhà phát triển xây dựng các ứng dụng phản hồi theo sự kiện nhanh chóng và hiệu quả. Việc nghiên cứu Firebase Functions sẽ giúp hiểu rõ cách tận dụng tối đa tiềm năng của dịch vụ này trong các ứng dụng thực tế.</w:t>
-      </w:r>
-    </w:p>
-    <w:p>
-      <w:pPr>
-        <w:pStyle w:val="ListParagraph"/>
-        <w:rPr>
-          <w:rFonts w:ascii="Times New Roman" w:hAnsi="Times New Roman" w:cs="Times New Roman"/>
-          <w:sz w:val="28"/>
-          <w:szCs w:val="28"/>
-        </w:rPr>
-      </w:pPr>
-    </w:p>
-    <w:p>
-      <w:pPr>
-        <w:pStyle w:val="ListParagraph"/>
-        <w:rPr>
-          <w:rFonts w:ascii="Times New Roman" w:hAnsi="Times New Roman" w:cs="Times New Roman"/>
-          <w:sz w:val="28"/>
-          <w:szCs w:val="28"/>
-        </w:rPr>
-      </w:pPr>
-      <w:r>
-        <w:rPr>
-          <w:rFonts w:ascii="Times New Roman" w:hAnsi="Times New Roman" w:cs="Times New Roman"/>
-          <w:sz w:val="28"/>
-          <w:szCs w:val="28"/>
-        </w:rPr>
-        <w:t>Khi xu hướng phát triển ứng dụng không cần phải quản lý hạ tầng máy chủ đang ngày càng được ưa chuộng, việc nắm bắt và ứng dụng công nghệ serverless vào các dự án thực tế trở thành một yêu cầu cấp thiết đối với các nhà phát triển phần mềm hiện đại. Đề tài này nhằm giải quyết nhu cầu cấp thiết đó bằng cách cung cấp một nghiên cứu tổng quan về serverless cũng như ứng dụng Firebase Functions.</w:t>
-      </w:r>
-    </w:p>
-    <w:p>
-      <w:pPr>
-        <w:pStyle w:val="ListParagraph"/>
-        <w:rPr>
-          <w:rFonts w:ascii="Times New Roman" w:hAnsi="Times New Roman" w:cs="Times New Roman"/>
-          <w:sz w:val="28"/>
-          <w:szCs w:val="28"/>
-        </w:rPr>
-      </w:pPr>
-    </w:p>
-    <w:p>
-      <w:pPr>
-        <w:pStyle w:val="ListParagraph"/>
-        <w:rPr>
-          <w:rFonts w:ascii="Times New Roman" w:hAnsi="Times New Roman" w:cs="Times New Roman"/>
-          <w:sz w:val="28"/>
-          <w:szCs w:val="28"/>
-        </w:rPr>
-      </w:pPr>
-      <w:r>
-        <w:rPr>
-          <w:rFonts w:ascii="Times New Roman" w:hAnsi="Times New Roman" w:cs="Times New Roman"/>
-          <w:sz w:val="28"/>
-          <w:szCs w:val="28"/>
-        </w:rPr>
-        <w:t>Với sự phát triển của các ứng dụng dựa trên sự kiện (event-driven), serverless và Firebase Functions trở thành một lựa chọn lý tưởng để triển khai các hệ thống thời gian thực với độ phản hồi nhanh và chi phí hợp lý. Việc chọn đề tài này sẽ giúp ứng dụng công nghệ mới vào các dự án thực tiễn, từ đó giúp hiểu sâu hơn về việc tối ưu hóa quy trình phát triển phần mềm.</w:t>
-      </w:r>
-    </w:p>
-    <w:p>
-      <w:pPr>
-        <w:pStyle w:val="ListParagraph"/>
-        <w:rPr>
-          <w:rFonts w:ascii="Times New Roman" w:hAnsi="Times New Roman" w:cs="Times New Roman"/>
-          <w:sz w:val="28"/>
-          <w:szCs w:val="28"/>
-        </w:rPr>
-      </w:pPr>
-    </w:p>
-    <w:p>
-      <w:pPr>
-        <w:pStyle w:val="ListParagraph"/>
-        <w:numPr>
-          <w:ilvl w:val="0"/>
-          <w:numId w:val="1"/>
-        </w:numPr>
-        <w:rPr>
-          <w:rFonts w:ascii="Times New Roman" w:hAnsi="Times New Roman" w:cs="Times New Roman"/>
-          <w:b/>
-          <w:bCs/>
-          <w:sz w:val="32"/>
-          <w:szCs w:val="32"/>
-        </w:rPr>
-      </w:pPr>
-      <w:r>
-        <w:rPr>
-          <w:rFonts w:ascii="Times New Roman" w:hAnsi="Times New Roman" w:cs="Times New Roman"/>
-          <w:b/>
-          <w:bCs/>
-          <w:sz w:val="32"/>
-          <w:szCs w:val="32"/>
-        </w:rPr>
-        <w:t>Tài liệu tham khảo</w:t>
-      </w:r>
-    </w:p>
-    <w:p>
-      <w:pPr>
-        <w:pStyle w:val="ListParagraph"/>
-        <w:rPr>
-          <w:rFonts w:ascii="Times New Roman" w:hAnsi="Times New Roman" w:cs="Times New Roman"/>
-          <w:b/>
-          <w:bCs/>
-          <w:sz w:val="32"/>
-          <w:szCs w:val="32"/>
-        </w:rPr>
-      </w:pPr>
+      </w:pPr>
+      <w:r>
+        <w:rPr>
+          <w:rFonts w:ascii="Times New Roman" w:eastAsia="Times New Roman" w:hAnsi="Times New Roman" w:cs="Times New Roman"/>
+          <w:sz w:val="26"/>
+          <w:szCs w:val="26"/>
+        </w:rPr>
+        <w:t xml:space="preserve">Serverless. (n.d.). </w:t>
+      </w:r>
+      <w:r>
+        <w:rPr>
+          <w:rFonts w:ascii="Times New Roman" w:eastAsia="Times New Roman" w:hAnsi="Times New Roman" w:cs="Times New Roman"/>
+          <w:i/>
+          <w:iCs/>
+          <w:sz w:val="26"/>
+          <w:szCs w:val="26"/>
+        </w:rPr>
+        <w:t>Serverless: The Definitive Guide</w:t>
+      </w:r>
+      <w:r>
+        <w:rPr>
+          <w:rFonts w:ascii="Times New Roman" w:eastAsia="Times New Roman" w:hAnsi="Times New Roman" w:cs="Times New Roman"/>
+          <w:sz w:val="26"/>
+          <w:szCs w:val="26"/>
+        </w:rPr>
+        <w:t>.</w:t>
+      </w:r>
+      <w:r>
+        <w:rPr>
+          <w:rFonts w:ascii="Times New Roman" w:eastAsia="Times New Roman" w:hAnsi="Times New Roman" w:cs="Times New Roman"/>
+          <w:sz w:val="26"/>
+          <w:szCs w:val="26"/>
+        </w:rPr>
+        <w:t xml:space="preserve"> </w:t>
+      </w:r>
+      <w:hyperlink r:id="rId7" w:tgtFrame="_new" w:history="1">
+        <w:r>
+          <w:rPr>
+            <w:rStyle w:val="Hyperlink"/>
+            <w:rFonts w:ascii="Times New Roman" w:eastAsia="Times New Roman" w:hAnsi="Times New Roman" w:cs="Times New Roman"/>
+            <w:sz w:val="26"/>
+            <w:szCs w:val="26"/>
+          </w:rPr>
+          <w:t>https://github.com/serverless/guide</w:t>
+        </w:r>
+      </w:hyperlink>
     </w:p>
     <w:p/>
     <w:sectPr>
       <w:pgSz w:w="12240" w:h="15840"/>
       <w:pgMar w:top="1440" w:right="1440" w:bottom="1440" w:left="1440" w:header="720" w:footer="720" w:gutter="0"/>
+      <w:pgNumType w:start="1"/>
       <w:cols w:space="720"/>
-      <w:docGrid w:linePitch="360"/>
     </w:sectPr>
   </w:body>
 </w:document>
@@ -563,10 +865,10 @@
 <file path=word/numbering.xml><?xml version="1.0" encoding="utf-8"?>
 <w:numbering xmlns:wpc="http://schemas.microsoft.com/office/word/2010/wordprocessingCanvas" xmlns:cx="http://schemas.microsoft.com/office/drawing/2014/chartex" xmlns:cx1="http://schemas.microsoft.com/office/drawing/2015/9/8/chartex" xmlns:cx2="http://schemas.microsoft.com/office/drawing/2015/10/21/chartex" xmlns:cx3="http://schemas.microsoft.com/office/drawing/2016/5/9/chartex" xmlns:cx4="http://schemas.microsoft.com/office/drawing/2016/5/10/chartex" xmlns:cx5="http://schemas.microsoft.com/office/drawing/2016/5/11/chartex" xmlns:cx6="http://schemas.microsoft.com/office/drawing/2016/5/12/chartex" xmlns:cx7="http://schemas.microsoft.com/office/drawing/2016/5/13/chartex" xmlns:cx8="http://schemas.microsoft.com/office/drawing/2016/5/14/chartex" xmlns:mc="http://schemas.openxmlformats.org/markup-compatibility/2006" xmlns:aink="http://schemas.microsoft.com/office/drawing/2016/ink" xmlns:am3d="http://schemas.microsoft.com/office/drawing/2017/model3d" xmlns:o="urn:schemas-microsoft-com:office:office" xmlns:oel="http://schemas.microsoft.com/office/2019/extlst" xmlns:r="http://schemas.openxmlformats.org/officeDocument/2006/relationships" xmlns:m="http://schemas.openxmlformats.org/officeDocument/2006/math" xmlns:v="urn:schemas-microsoft-com:vml" xmlns:wp14="http://schemas.microsoft.com/office/word/2010/wordprocessingDrawing" xmlns:wp="http://schemas.openxmlformats.org/drawingml/2006/wordprocessingDrawing" xmlns:w10="urn:schemas-microsoft-com:office:word" xmlns:w="http://schemas.openxmlformats.org/wordprocessingml/2006/main" xmlns:w14="http://schemas.microsoft.com/office/word/2010/wordml" xmlns:w15="http://schemas.microsoft.com/office/word/2012/wordml" xmlns:w16cex="http://schemas.microsoft.com/office/word/2018/wordml/cex" xmlns:w16cid="http://schemas.microsoft.com/office/word/2016/wordml/cid" xmlns:w16="http://schemas.microsoft.com/office/word/2018/wordml" xmlns:w16du="http://schemas.microsoft.com/office/word/2023/wordml/word16du" xmlns:w16sdtdh="http://schemas.microsoft.com/office/word/2020/wordml/sdtdatahash" xmlns:w16se="http://schemas.microsoft.com/office/word/2015/wordml/symex" xmlns:wpg="http://schemas.microsoft.com/office/word/2010/wordprocessingGroup" xmlns:wpi="http://schemas.microsoft.com/office/word/2010/wordprocessingInk" xmlns:wne="http://schemas.microsoft.com/office/word/2006/wordml" xmlns:wps="http://schemas.microsoft.com/office/word/2010/wordprocessingShape" mc:Ignorable="w14 w15 w16se w16cid w16 w16cex w16sdtdh w16du wp14">
   <w:abstractNum w:abstractNumId="0" w15:restartNumberingAfterBreak="0">
-    <w:nsid w:val="39843A33"/>
-    <w:multiLevelType w:val="hybridMultilevel"/>
-    <w:tmpl w:val="C8FE467E"/>
-    <w:lvl w:ilvl="0" w:tplc="0409000F">
+    <w:nsid w:val="207317FE"/>
+    <w:multiLevelType w:val="multilevel"/>
+    <w:tmpl w:val="29FC3528"/>
+    <w:lvl w:ilvl="0">
       <w:start w:val="1"/>
       <w:numFmt w:val="decimal"/>
       <w:lvlText w:val="%1."/>
@@ -575,7 +877,7 @@
         <w:ind w:left="720" w:hanging="360"/>
       </w:pPr>
     </w:lvl>
-    <w:lvl w:ilvl="1" w:tplc="04090019" w:tentative="1">
+    <w:lvl w:ilvl="1">
       <w:start w:val="1"/>
       <w:numFmt w:val="lowerLetter"/>
       <w:lvlText w:val="%2."/>
@@ -584,7 +886,7 @@
         <w:ind w:left="1440" w:hanging="360"/>
       </w:pPr>
     </w:lvl>
-    <w:lvl w:ilvl="2" w:tplc="0409001B" w:tentative="1">
+    <w:lvl w:ilvl="2">
       <w:start w:val="1"/>
       <w:numFmt w:val="lowerRoman"/>
       <w:lvlText w:val="%3."/>
@@ -593,7 +895,7 @@
         <w:ind w:left="2160" w:hanging="180"/>
       </w:pPr>
     </w:lvl>
-    <w:lvl w:ilvl="3" w:tplc="0409000F" w:tentative="1">
+    <w:lvl w:ilvl="3">
       <w:start w:val="1"/>
       <w:numFmt w:val="decimal"/>
       <w:lvlText w:val="%4."/>
@@ -602,7 +904,7 @@
         <w:ind w:left="2880" w:hanging="360"/>
       </w:pPr>
     </w:lvl>
-    <w:lvl w:ilvl="4" w:tplc="04090019" w:tentative="1">
+    <w:lvl w:ilvl="4">
       <w:start w:val="1"/>
       <w:numFmt w:val="lowerLetter"/>
       <w:lvlText w:val="%5."/>
@@ -611,7 +913,7 @@
         <w:ind w:left="3600" w:hanging="360"/>
       </w:pPr>
     </w:lvl>
-    <w:lvl w:ilvl="5" w:tplc="0409001B" w:tentative="1">
+    <w:lvl w:ilvl="5">
       <w:start w:val="1"/>
       <w:numFmt w:val="lowerRoman"/>
       <w:lvlText w:val="%6."/>
@@ -620,7 +922,7 @@
         <w:ind w:left="4320" w:hanging="180"/>
       </w:pPr>
     </w:lvl>
-    <w:lvl w:ilvl="6" w:tplc="0409000F" w:tentative="1">
+    <w:lvl w:ilvl="6">
       <w:start w:val="1"/>
       <w:numFmt w:val="decimal"/>
       <w:lvlText w:val="%7."/>
@@ -629,7 +931,7 @@
         <w:ind w:left="5040" w:hanging="360"/>
       </w:pPr>
     </w:lvl>
-    <w:lvl w:ilvl="7" w:tplc="04090019" w:tentative="1">
+    <w:lvl w:ilvl="7">
       <w:start w:val="1"/>
       <w:numFmt w:val="lowerLetter"/>
       <w:lvlText w:val="%8."/>
@@ -638,7 +940,7 @@
         <w:ind w:left="5760" w:hanging="360"/>
       </w:pPr>
     </w:lvl>
-    <w:lvl w:ilvl="8" w:tplc="0409001B" w:tentative="1">
+    <w:lvl w:ilvl="8">
       <w:start w:val="1"/>
       <w:numFmt w:val="lowerRoman"/>
       <w:lvlText w:val="%9."/>
@@ -649,10 +951,100 @@
     </w:lvl>
   </w:abstractNum>
   <w:abstractNum w:abstractNumId="1" w15:restartNumberingAfterBreak="0">
-    <w:nsid w:val="50A222B8"/>
-    <w:multiLevelType w:val="hybridMultilevel"/>
-    <w:tmpl w:val="8E9450D0"/>
-    <w:lvl w:ilvl="0" w:tplc="F7F4F6EE">
+    <w:nsid w:val="22FC44C1"/>
+    <w:multiLevelType w:val="multilevel"/>
+    <w:tmpl w:val="C8E20AFA"/>
+    <w:lvl w:ilvl="0">
+      <w:start w:val="1"/>
+      <w:numFmt w:val="decimal"/>
+      <w:lvlText w:val="%1."/>
+      <w:lvlJc w:val="left"/>
+      <w:pPr>
+        <w:ind w:left="720" w:hanging="360"/>
+      </w:pPr>
+      <w:rPr>
+        <w:sz w:val="26"/>
+        <w:szCs w:val="26"/>
+      </w:rPr>
+    </w:lvl>
+    <w:lvl w:ilvl="1">
+      <w:start w:val="1"/>
+      <w:numFmt w:val="lowerLetter"/>
+      <w:lvlText w:val="%2."/>
+      <w:lvlJc w:val="left"/>
+      <w:pPr>
+        <w:ind w:left="1440" w:hanging="360"/>
+      </w:pPr>
+    </w:lvl>
+    <w:lvl w:ilvl="2">
+      <w:start w:val="1"/>
+      <w:numFmt w:val="lowerRoman"/>
+      <w:lvlText w:val="%3."/>
+      <w:lvlJc w:val="right"/>
+      <w:pPr>
+        <w:ind w:left="2160" w:hanging="180"/>
+      </w:pPr>
+    </w:lvl>
+    <w:lvl w:ilvl="3">
+      <w:start w:val="1"/>
+      <w:numFmt w:val="decimal"/>
+      <w:lvlText w:val="%4."/>
+      <w:lvlJc w:val="left"/>
+      <w:pPr>
+        <w:ind w:left="2880" w:hanging="360"/>
+      </w:pPr>
+    </w:lvl>
+    <w:lvl w:ilvl="4">
+      <w:start w:val="1"/>
+      <w:numFmt w:val="lowerLetter"/>
+      <w:lvlText w:val="%5."/>
+      <w:lvlJc w:val="left"/>
+      <w:pPr>
+        <w:ind w:left="3600" w:hanging="360"/>
+      </w:pPr>
+    </w:lvl>
+    <w:lvl w:ilvl="5">
+      <w:start w:val="1"/>
+      <w:numFmt w:val="lowerRoman"/>
+      <w:lvlText w:val="%6."/>
+      <w:lvlJc w:val="right"/>
+      <w:pPr>
+        <w:ind w:left="4320" w:hanging="180"/>
+      </w:pPr>
+    </w:lvl>
+    <w:lvl w:ilvl="6">
+      <w:start w:val="1"/>
+      <w:numFmt w:val="decimal"/>
+      <w:lvlText w:val="%7."/>
+      <w:lvlJc w:val="left"/>
+      <w:pPr>
+        <w:ind w:left="5040" w:hanging="360"/>
+      </w:pPr>
+    </w:lvl>
+    <w:lvl w:ilvl="7">
+      <w:start w:val="1"/>
+      <w:numFmt w:val="lowerLetter"/>
+      <w:lvlText w:val="%8."/>
+      <w:lvlJc w:val="left"/>
+      <w:pPr>
+        <w:ind w:left="5760" w:hanging="360"/>
+      </w:pPr>
+    </w:lvl>
+    <w:lvl w:ilvl="8">
+      <w:start w:val="1"/>
+      <w:numFmt w:val="lowerRoman"/>
+      <w:lvlText w:val="%9."/>
+      <w:lvlJc w:val="right"/>
+      <w:pPr>
+        <w:ind w:left="6480" w:hanging="180"/>
+      </w:pPr>
+    </w:lvl>
+  </w:abstractNum>
+  <w:abstractNum w:abstractNumId="2" w15:restartNumberingAfterBreak="0">
+    <w:nsid w:val="30FB36FB"/>
+    <w:multiLevelType w:val="multilevel"/>
+    <w:tmpl w:val="0226AF90"/>
+    <w:lvl w:ilvl="0">
       <w:start w:val="3"/>
       <w:numFmt w:val="bullet"/>
       <w:lvlText w:val="-"/>
@@ -661,11 +1053,11 @@
         <w:ind w:left="1440" w:hanging="360"/>
       </w:pPr>
       <w:rPr>
-        <w:rFonts w:ascii="Times New Roman" w:eastAsiaTheme="minorHAnsi" w:hAnsi="Times New Roman" w:cs="Times New Roman" w:hint="default"/>
+        <w:rFonts w:ascii="Times New Roman" w:eastAsia="Times New Roman" w:hAnsi="Times New Roman" w:cs="Times New Roman"/>
         <w:b/>
       </w:rPr>
     </w:lvl>
-    <w:lvl w:ilvl="1" w:tplc="04090003" w:tentative="1">
+    <w:lvl w:ilvl="1">
       <w:start w:val="1"/>
       <w:numFmt w:val="bullet"/>
       <w:lvlText w:val="o"/>
@@ -674,34 +1066,34 @@
         <w:ind w:left="2160" w:hanging="360"/>
       </w:pPr>
       <w:rPr>
-        <w:rFonts w:ascii="Courier New" w:hAnsi="Courier New" w:cs="Courier New" w:hint="default"/>
+        <w:rFonts w:ascii="Courier New" w:eastAsia="Courier New" w:hAnsi="Courier New" w:cs="Courier New"/>
       </w:rPr>
     </w:lvl>
-    <w:lvl w:ilvl="2" w:tplc="04090005" w:tentative="1">
+    <w:lvl w:ilvl="2">
       <w:start w:val="1"/>
       <w:numFmt w:val="bullet"/>
-      <w:lvlText w:val=""/>
+      <w:lvlText w:val="▪"/>
       <w:lvlJc w:val="left"/>
       <w:pPr>
         <w:ind w:left="2880" w:hanging="360"/>
       </w:pPr>
       <w:rPr>
-        <w:rFonts w:ascii="Wingdings" w:hAnsi="Wingdings" w:hint="default"/>
+        <w:rFonts w:ascii="Noto Sans Symbols" w:eastAsia="Noto Sans Symbols" w:hAnsi="Noto Sans Symbols" w:cs="Noto Sans Symbols"/>
       </w:rPr>
     </w:lvl>
-    <w:lvl w:ilvl="3" w:tplc="04090001" w:tentative="1">
+    <w:lvl w:ilvl="3">
       <w:start w:val="1"/>
       <w:numFmt w:val="bullet"/>
-      <w:lvlText w:val=""/>
+      <w:lvlText w:val="●"/>
       <w:lvlJc w:val="left"/>
       <w:pPr>
         <w:ind w:left="3600" w:hanging="360"/>
       </w:pPr>
       <w:rPr>
-        <w:rFonts w:ascii="Symbol" w:hAnsi="Symbol" w:hint="default"/>
+        <w:rFonts w:ascii="Noto Sans Symbols" w:eastAsia="Noto Sans Symbols" w:hAnsi="Noto Sans Symbols" w:cs="Noto Sans Symbols"/>
       </w:rPr>
     </w:lvl>
-    <w:lvl w:ilvl="4" w:tplc="04090003" w:tentative="1">
+    <w:lvl w:ilvl="4">
       <w:start w:val="1"/>
       <w:numFmt w:val="bullet"/>
       <w:lvlText w:val="o"/>
@@ -710,34 +1102,34 @@
         <w:ind w:left="4320" w:hanging="360"/>
       </w:pPr>
       <w:rPr>
-        <w:rFonts w:ascii="Courier New" w:hAnsi="Courier New" w:cs="Courier New" w:hint="default"/>
+        <w:rFonts w:ascii="Courier New" w:eastAsia="Courier New" w:hAnsi="Courier New" w:cs="Courier New"/>
       </w:rPr>
     </w:lvl>
-    <w:lvl w:ilvl="5" w:tplc="04090005" w:tentative="1">
+    <w:lvl w:ilvl="5">
       <w:start w:val="1"/>
       <w:numFmt w:val="bullet"/>
-      <w:lvlText w:val=""/>
+      <w:lvlText w:val="▪"/>
       <w:lvlJc w:val="left"/>
       <w:pPr>
         <w:ind w:left="5040" w:hanging="360"/>
       </w:pPr>
       <w:rPr>
-        <w:rFonts w:ascii="Wingdings" w:hAnsi="Wingdings" w:hint="default"/>
+        <w:rFonts w:ascii="Noto Sans Symbols" w:eastAsia="Noto Sans Symbols" w:hAnsi="Noto Sans Symbols" w:cs="Noto Sans Symbols"/>
       </w:rPr>
     </w:lvl>
-    <w:lvl w:ilvl="6" w:tplc="04090001" w:tentative="1">
+    <w:lvl w:ilvl="6">
       <w:start w:val="1"/>
       <w:numFmt w:val="bullet"/>
-      <w:lvlText w:val=""/>
+      <w:lvlText w:val="●"/>
       <w:lvlJc w:val="left"/>
       <w:pPr>
         <w:ind w:left="5760" w:hanging="360"/>
       </w:pPr>
       <w:rPr>
-        <w:rFonts w:ascii="Symbol" w:hAnsi="Symbol" w:hint="default"/>
+        <w:rFonts w:ascii="Noto Sans Symbols" w:eastAsia="Noto Sans Symbols" w:hAnsi="Noto Sans Symbols" w:cs="Noto Sans Symbols"/>
       </w:rPr>
     </w:lvl>
-    <w:lvl w:ilvl="7" w:tplc="04090003" w:tentative="1">
+    <w:lvl w:ilvl="7">
       <w:start w:val="1"/>
       <w:numFmt w:val="bullet"/>
       <w:lvlText w:val="o"/>
@@ -746,143 +1138,57 @@
         <w:ind w:left="6480" w:hanging="360"/>
       </w:pPr>
       <w:rPr>
-        <w:rFonts w:ascii="Courier New" w:hAnsi="Courier New" w:cs="Courier New" w:hint="default"/>
+        <w:rFonts w:ascii="Courier New" w:eastAsia="Courier New" w:hAnsi="Courier New" w:cs="Courier New"/>
       </w:rPr>
     </w:lvl>
-    <w:lvl w:ilvl="8" w:tplc="04090005" w:tentative="1">
+    <w:lvl w:ilvl="8">
       <w:start w:val="1"/>
       <w:numFmt w:val="bullet"/>
-      <w:lvlText w:val=""/>
+      <w:lvlText w:val="▪"/>
       <w:lvlJc w:val="left"/>
       <w:pPr>
         <w:ind w:left="7200" w:hanging="360"/>
       </w:pPr>
       <w:rPr>
-        <w:rFonts w:ascii="Wingdings" w:hAnsi="Wingdings" w:hint="default"/>
+        <w:rFonts w:ascii="Noto Sans Symbols" w:eastAsia="Noto Sans Symbols" w:hAnsi="Noto Sans Symbols" w:cs="Noto Sans Symbols"/>
       </w:rPr>
     </w:lvl>
   </w:abstractNum>
-  <w:abstractNum w:abstractNumId="2" w15:restartNumberingAfterBreak="0">
-    <w:nsid w:val="525377E3"/>
-    <w:multiLevelType w:val="multilevel"/>
-    <w:tmpl w:val="1474EDCA"/>
-    <w:lvl w:ilvl="0">
-      <w:start w:val="1"/>
-      <w:numFmt w:val="decimal"/>
-      <w:lvlText w:val="%1."/>
-      <w:lvlJc w:val="left"/>
-      <w:pPr>
-        <w:tabs>
-          <w:tab w:val="num" w:pos="360"/>
-        </w:tabs>
-        <w:ind w:left="360" w:hanging="360"/>
-      </w:pPr>
-    </w:lvl>
-    <w:lvl w:ilvl="1" w:tentative="1">
-      <w:start w:val="1"/>
-      <w:numFmt w:val="decimal"/>
-      <w:lvlText w:val="%2."/>
-      <w:lvlJc w:val="left"/>
-      <w:pPr>
-        <w:tabs>
-          <w:tab w:val="num" w:pos="1080"/>
-        </w:tabs>
-        <w:ind w:left="1080" w:hanging="360"/>
-      </w:pPr>
-    </w:lvl>
-    <w:lvl w:ilvl="2" w:tentative="1">
-      <w:start w:val="1"/>
-      <w:numFmt w:val="decimal"/>
-      <w:lvlText w:val="%3."/>
-      <w:lvlJc w:val="left"/>
-      <w:pPr>
-        <w:tabs>
-          <w:tab w:val="num" w:pos="1800"/>
-        </w:tabs>
-        <w:ind w:left="1800" w:hanging="360"/>
-      </w:pPr>
-    </w:lvl>
-    <w:lvl w:ilvl="3" w:tentative="1">
-      <w:start w:val="1"/>
-      <w:numFmt w:val="decimal"/>
-      <w:lvlText w:val="%4."/>
-      <w:lvlJc w:val="left"/>
-      <w:pPr>
-        <w:tabs>
-          <w:tab w:val="num" w:pos="2520"/>
-        </w:tabs>
-        <w:ind w:left="2520" w:hanging="360"/>
-      </w:pPr>
-    </w:lvl>
-    <w:lvl w:ilvl="4" w:tentative="1">
-      <w:start w:val="1"/>
-      <w:numFmt w:val="decimal"/>
-      <w:lvlText w:val="%5."/>
-      <w:lvlJc w:val="left"/>
-      <w:pPr>
-        <w:tabs>
-          <w:tab w:val="num" w:pos="3240"/>
-        </w:tabs>
-        <w:ind w:left="3240" w:hanging="360"/>
-      </w:pPr>
-    </w:lvl>
-    <w:lvl w:ilvl="5" w:tentative="1">
-      <w:start w:val="1"/>
-      <w:numFmt w:val="decimal"/>
-      <w:lvlText w:val="%6."/>
-      <w:lvlJc w:val="left"/>
-      <w:pPr>
-        <w:tabs>
-          <w:tab w:val="num" w:pos="3960"/>
-        </w:tabs>
-        <w:ind w:left="3960" w:hanging="360"/>
-      </w:pPr>
-    </w:lvl>
-    <w:lvl w:ilvl="6" w:tentative="1">
-      <w:start w:val="1"/>
-      <w:numFmt w:val="decimal"/>
-      <w:lvlText w:val="%7."/>
-      <w:lvlJc w:val="left"/>
-      <w:pPr>
-        <w:tabs>
-          <w:tab w:val="num" w:pos="4680"/>
-        </w:tabs>
-        <w:ind w:left="4680" w:hanging="360"/>
-      </w:pPr>
-    </w:lvl>
-    <w:lvl w:ilvl="7" w:tentative="1">
-      <w:start w:val="1"/>
-      <w:numFmt w:val="decimal"/>
-      <w:lvlText w:val="%8."/>
-      <w:lvlJc w:val="left"/>
-      <w:pPr>
-        <w:tabs>
-          <w:tab w:val="num" w:pos="5400"/>
-        </w:tabs>
-        <w:ind w:left="5400" w:hanging="360"/>
-      </w:pPr>
-    </w:lvl>
-    <w:lvl w:ilvl="8" w:tentative="1">
-      <w:start w:val="1"/>
-      <w:numFmt w:val="decimal"/>
-      <w:lvlText w:val="%9."/>
-      <w:lvlJc w:val="left"/>
-      <w:pPr>
-        <w:tabs>
-          <w:tab w:val="num" w:pos="6120"/>
-        </w:tabs>
-        <w:ind w:left="6120" w:hanging="360"/>
-      </w:pPr>
-    </w:lvl>
-  </w:abstractNum>
-  <w:num w:numId="1" w16cid:durableId="711929740">
+  <w:num w:numId="1" w16cid:durableId="1114326451">
     <w:abstractNumId w:val="0"/>
   </w:num>
-  <w:num w:numId="2" w16cid:durableId="328287613">
+  <w:num w:numId="2" w16cid:durableId="1412970257">
     <w:abstractNumId w:val="2"/>
   </w:num>
-  <w:num w:numId="3" w16cid:durableId="155388417">
+  <w:num w:numId="3" w16cid:durableId="1211649665">
     <w:abstractNumId w:val="1"/>
+    <w:lvlOverride w:ilvl="0">
+      <w:startOverride w:val="1"/>
+    </w:lvlOverride>
+    <w:lvlOverride w:ilvl="1">
+      <w:startOverride w:val="1"/>
+    </w:lvlOverride>
+    <w:lvlOverride w:ilvl="2">
+      <w:startOverride w:val="1"/>
+    </w:lvlOverride>
+    <w:lvlOverride w:ilvl="3">
+      <w:startOverride w:val="1"/>
+    </w:lvlOverride>
+    <w:lvlOverride w:ilvl="4">
+      <w:startOverride w:val="1"/>
+    </w:lvlOverride>
+    <w:lvlOverride w:ilvl="5">
+      <w:startOverride w:val="1"/>
+    </w:lvlOverride>
+    <w:lvlOverride w:ilvl="6">
+      <w:startOverride w:val="1"/>
+    </w:lvlOverride>
+    <w:lvlOverride w:ilvl="7">
+      <w:startOverride w:val="1"/>
+    </w:lvlOverride>
+    <w:lvlOverride w:ilvl="8">
+      <w:startOverride w:val="1"/>
+    </w:lvlOverride>
   </w:num>
 </w:numbering>
 </file>
@@ -892,12 +1198,10 @@
   <w:docDefaults>
     <w:rPrDefault>
       <w:rPr>
-        <w:rFonts w:asciiTheme="minorHAnsi" w:eastAsiaTheme="minorHAnsi" w:hAnsiTheme="minorHAnsi" w:cstheme="minorBidi"/>
-        <w:kern w:val="2"/>
+        <w:rFonts w:ascii="Aptos" w:eastAsia="Aptos" w:hAnsi="Aptos" w:cs="Aptos"/>
         <w:sz w:val="22"/>
         <w:szCs w:val="22"/>
         <w:lang w:val="en-US" w:eastAsia="en-US" w:bidi="ar-SA"/>
-        <w14:ligatures w14:val="standardContextual"/>
       </w:rPr>
     </w:rPrDefault>
     <w:pPrDefault>
@@ -1491,6 +1795,7 @@
   <w:style w:type="character" w:default="1" w:styleId="DefaultParagraphFont">
     <w:name w:val="Default Paragraph Font"/>
     <w:uiPriority w:val="1"/>
+    <w:semiHidden/>
     <w:unhideWhenUsed/>
   </w:style>
   <w:style w:type="table" w:default="1" w:styleId="TableNormal">
@@ -1514,125 +1819,6 @@
     <w:semiHidden/>
     <w:unhideWhenUsed/>
   </w:style>
-  <w:style w:type="character" w:customStyle="1" w:styleId="Heading1Char">
-    <w:name w:val="Heading 1 Char"/>
-    <w:basedOn w:val="DefaultParagraphFont"/>
-    <w:link w:val="Heading1"/>
-    <w:uiPriority w:val="9"/>
-    <w:rsid w:val="00427533"/>
-    <w:rPr>
-      <w:rFonts w:asciiTheme="majorHAnsi" w:eastAsiaTheme="majorEastAsia" w:hAnsiTheme="majorHAnsi" w:cstheme="majorBidi"/>
-      <w:color w:val="0F4761" w:themeColor="accent1" w:themeShade="BF"/>
-      <w:sz w:val="40"/>
-      <w:szCs w:val="40"/>
-    </w:rPr>
-  </w:style>
-  <w:style w:type="character" w:customStyle="1" w:styleId="Heading2Char">
-    <w:name w:val="Heading 2 Char"/>
-    <w:basedOn w:val="DefaultParagraphFont"/>
-    <w:link w:val="Heading2"/>
-    <w:uiPriority w:val="9"/>
-    <w:semiHidden/>
-    <w:rsid w:val="00427533"/>
-    <w:rPr>
-      <w:rFonts w:asciiTheme="majorHAnsi" w:eastAsiaTheme="majorEastAsia" w:hAnsiTheme="majorHAnsi" w:cstheme="majorBidi"/>
-      <w:color w:val="0F4761" w:themeColor="accent1" w:themeShade="BF"/>
-      <w:sz w:val="32"/>
-      <w:szCs w:val="32"/>
-    </w:rPr>
-  </w:style>
-  <w:style w:type="character" w:customStyle="1" w:styleId="Heading3Char">
-    <w:name w:val="Heading 3 Char"/>
-    <w:basedOn w:val="DefaultParagraphFont"/>
-    <w:link w:val="Heading3"/>
-    <w:uiPriority w:val="9"/>
-    <w:semiHidden/>
-    <w:rsid w:val="00427533"/>
-    <w:rPr>
-      <w:rFonts w:eastAsiaTheme="majorEastAsia" w:cstheme="majorBidi"/>
-      <w:color w:val="0F4761" w:themeColor="accent1" w:themeShade="BF"/>
-      <w:sz w:val="28"/>
-      <w:szCs w:val="28"/>
-    </w:rPr>
-  </w:style>
-  <w:style w:type="character" w:customStyle="1" w:styleId="Heading4Char">
-    <w:name w:val="Heading 4 Char"/>
-    <w:basedOn w:val="DefaultParagraphFont"/>
-    <w:link w:val="Heading4"/>
-    <w:uiPriority w:val="9"/>
-    <w:semiHidden/>
-    <w:rsid w:val="00427533"/>
-    <w:rPr>
-      <w:rFonts w:eastAsiaTheme="majorEastAsia" w:cstheme="majorBidi"/>
-      <w:i/>
-      <w:iCs/>
-      <w:color w:val="0F4761" w:themeColor="accent1" w:themeShade="BF"/>
-    </w:rPr>
-  </w:style>
-  <w:style w:type="character" w:customStyle="1" w:styleId="Heading5Char">
-    <w:name w:val="Heading 5 Char"/>
-    <w:basedOn w:val="DefaultParagraphFont"/>
-    <w:link w:val="Heading5"/>
-    <w:uiPriority w:val="9"/>
-    <w:semiHidden/>
-    <w:rsid w:val="00427533"/>
-    <w:rPr>
-      <w:rFonts w:eastAsiaTheme="majorEastAsia" w:cstheme="majorBidi"/>
-      <w:color w:val="0F4761" w:themeColor="accent1" w:themeShade="BF"/>
-    </w:rPr>
-  </w:style>
-  <w:style w:type="character" w:customStyle="1" w:styleId="Heading6Char">
-    <w:name w:val="Heading 6 Char"/>
-    <w:basedOn w:val="DefaultParagraphFont"/>
-    <w:link w:val="Heading6"/>
-    <w:uiPriority w:val="9"/>
-    <w:semiHidden/>
-    <w:rsid w:val="00427533"/>
-    <w:rPr>
-      <w:rFonts w:eastAsiaTheme="majorEastAsia" w:cstheme="majorBidi"/>
-      <w:i/>
-      <w:iCs/>
-      <w:color w:val="595959" w:themeColor="text1" w:themeTint="A6"/>
-    </w:rPr>
-  </w:style>
-  <w:style w:type="character" w:customStyle="1" w:styleId="Heading7Char">
-    <w:name w:val="Heading 7 Char"/>
-    <w:basedOn w:val="DefaultParagraphFont"/>
-    <w:link w:val="Heading7"/>
-    <w:uiPriority w:val="9"/>
-    <w:semiHidden/>
-    <w:rsid w:val="00427533"/>
-    <w:rPr>
-      <w:rFonts w:eastAsiaTheme="majorEastAsia" w:cstheme="majorBidi"/>
-      <w:color w:val="595959" w:themeColor="text1" w:themeTint="A6"/>
-    </w:rPr>
-  </w:style>
-  <w:style w:type="character" w:customStyle="1" w:styleId="Heading8Char">
-    <w:name w:val="Heading 8 Char"/>
-    <w:basedOn w:val="DefaultParagraphFont"/>
-    <w:link w:val="Heading8"/>
-    <w:uiPriority w:val="9"/>
-    <w:semiHidden/>
-    <w:rsid w:val="00427533"/>
-    <w:rPr>
-      <w:rFonts w:eastAsiaTheme="majorEastAsia" w:cstheme="majorBidi"/>
-      <w:i/>
-      <w:iCs/>
-      <w:color w:val="272727" w:themeColor="text1" w:themeTint="D8"/>
-    </w:rPr>
-  </w:style>
-  <w:style w:type="character" w:customStyle="1" w:styleId="Heading9Char">
-    <w:name w:val="Heading 9 Char"/>
-    <w:basedOn w:val="DefaultParagraphFont"/>
-    <w:link w:val="Heading9"/>
-    <w:uiPriority w:val="9"/>
-    <w:semiHidden/>
-    <w:rsid w:val="00427533"/>
-    <w:rPr>
-      <w:rFonts w:eastAsiaTheme="majorEastAsia" w:cstheme="majorBidi"/>
-      <w:color w:val="272727" w:themeColor="text1" w:themeTint="D8"/>
-    </w:rPr>
-  </w:style>
   <w:style w:type="paragraph" w:styleId="Title">
     <w:name w:val="Title"/>
     <w:basedOn w:val="Normal"/>
@@ -1653,6 +1839,125 @@
       <w:szCs w:val="56"/>
     </w:rPr>
   </w:style>
+  <w:style w:type="character" w:customStyle="1" w:styleId="Heading1Char">
+    <w:name w:val="Heading 1 Char"/>
+    <w:basedOn w:val="DefaultParagraphFont"/>
+    <w:link w:val="Heading1"/>
+    <w:uiPriority w:val="9"/>
+    <w:rsid w:val="00427533"/>
+    <w:rPr>
+      <w:rFonts w:asciiTheme="majorHAnsi" w:eastAsiaTheme="majorEastAsia" w:hAnsiTheme="majorHAnsi" w:cstheme="majorBidi"/>
+      <w:color w:val="0F4761" w:themeColor="accent1" w:themeShade="BF"/>
+      <w:sz w:val="40"/>
+      <w:szCs w:val="40"/>
+    </w:rPr>
+  </w:style>
+  <w:style w:type="character" w:customStyle="1" w:styleId="Heading2Char">
+    <w:name w:val="Heading 2 Char"/>
+    <w:basedOn w:val="DefaultParagraphFont"/>
+    <w:link w:val="Heading2"/>
+    <w:uiPriority w:val="9"/>
+    <w:semiHidden/>
+    <w:rsid w:val="00427533"/>
+    <w:rPr>
+      <w:rFonts w:asciiTheme="majorHAnsi" w:eastAsiaTheme="majorEastAsia" w:hAnsiTheme="majorHAnsi" w:cstheme="majorBidi"/>
+      <w:color w:val="0F4761" w:themeColor="accent1" w:themeShade="BF"/>
+      <w:sz w:val="32"/>
+      <w:szCs w:val="32"/>
+    </w:rPr>
+  </w:style>
+  <w:style w:type="character" w:customStyle="1" w:styleId="Heading3Char">
+    <w:name w:val="Heading 3 Char"/>
+    <w:basedOn w:val="DefaultParagraphFont"/>
+    <w:link w:val="Heading3"/>
+    <w:uiPriority w:val="9"/>
+    <w:semiHidden/>
+    <w:rsid w:val="00427533"/>
+    <w:rPr>
+      <w:rFonts w:eastAsiaTheme="majorEastAsia" w:cstheme="majorBidi"/>
+      <w:color w:val="0F4761" w:themeColor="accent1" w:themeShade="BF"/>
+      <w:sz w:val="28"/>
+      <w:szCs w:val="28"/>
+    </w:rPr>
+  </w:style>
+  <w:style w:type="character" w:customStyle="1" w:styleId="Heading4Char">
+    <w:name w:val="Heading 4 Char"/>
+    <w:basedOn w:val="DefaultParagraphFont"/>
+    <w:link w:val="Heading4"/>
+    <w:uiPriority w:val="9"/>
+    <w:semiHidden/>
+    <w:rsid w:val="00427533"/>
+    <w:rPr>
+      <w:rFonts w:eastAsiaTheme="majorEastAsia" w:cstheme="majorBidi"/>
+      <w:i/>
+      <w:iCs/>
+      <w:color w:val="0F4761" w:themeColor="accent1" w:themeShade="BF"/>
+    </w:rPr>
+  </w:style>
+  <w:style w:type="character" w:customStyle="1" w:styleId="Heading5Char">
+    <w:name w:val="Heading 5 Char"/>
+    <w:basedOn w:val="DefaultParagraphFont"/>
+    <w:link w:val="Heading5"/>
+    <w:uiPriority w:val="9"/>
+    <w:semiHidden/>
+    <w:rsid w:val="00427533"/>
+    <w:rPr>
+      <w:rFonts w:eastAsiaTheme="majorEastAsia" w:cstheme="majorBidi"/>
+      <w:color w:val="0F4761" w:themeColor="accent1" w:themeShade="BF"/>
+    </w:rPr>
+  </w:style>
+  <w:style w:type="character" w:customStyle="1" w:styleId="Heading6Char">
+    <w:name w:val="Heading 6 Char"/>
+    <w:basedOn w:val="DefaultParagraphFont"/>
+    <w:link w:val="Heading6"/>
+    <w:uiPriority w:val="9"/>
+    <w:semiHidden/>
+    <w:rsid w:val="00427533"/>
+    <w:rPr>
+      <w:rFonts w:eastAsiaTheme="majorEastAsia" w:cstheme="majorBidi"/>
+      <w:i/>
+      <w:iCs/>
+      <w:color w:val="595959" w:themeColor="text1" w:themeTint="A6"/>
+    </w:rPr>
+  </w:style>
+  <w:style w:type="character" w:customStyle="1" w:styleId="Heading7Char">
+    <w:name w:val="Heading 7 Char"/>
+    <w:basedOn w:val="DefaultParagraphFont"/>
+    <w:link w:val="Heading7"/>
+    <w:uiPriority w:val="9"/>
+    <w:semiHidden/>
+    <w:rsid w:val="00427533"/>
+    <w:rPr>
+      <w:rFonts w:eastAsiaTheme="majorEastAsia" w:cstheme="majorBidi"/>
+      <w:color w:val="595959" w:themeColor="text1" w:themeTint="A6"/>
+    </w:rPr>
+  </w:style>
+  <w:style w:type="character" w:customStyle="1" w:styleId="Heading8Char">
+    <w:name w:val="Heading 8 Char"/>
+    <w:basedOn w:val="DefaultParagraphFont"/>
+    <w:link w:val="Heading8"/>
+    <w:uiPriority w:val="9"/>
+    <w:semiHidden/>
+    <w:rsid w:val="00427533"/>
+    <w:rPr>
+      <w:rFonts w:eastAsiaTheme="majorEastAsia" w:cstheme="majorBidi"/>
+      <w:i/>
+      <w:iCs/>
+      <w:color w:val="272727" w:themeColor="text1" w:themeTint="D8"/>
+    </w:rPr>
+  </w:style>
+  <w:style w:type="character" w:customStyle="1" w:styleId="Heading9Char">
+    <w:name w:val="Heading 9 Char"/>
+    <w:basedOn w:val="DefaultParagraphFont"/>
+    <w:link w:val="Heading9"/>
+    <w:uiPriority w:val="9"/>
+    <w:semiHidden/>
+    <w:rsid w:val="00427533"/>
+    <w:rPr>
+      <w:rFonts w:eastAsiaTheme="majorEastAsia" w:cstheme="majorBidi"/>
+      <w:color w:val="272727" w:themeColor="text1" w:themeTint="D8"/>
+    </w:rPr>
+  </w:style>
   <w:style w:type="character" w:customStyle="1" w:styleId="TitleChar">
     <w:name w:val="Title Char"/>
     <w:basedOn w:val="DefaultParagraphFont"/>
@@ -1674,16 +1979,8 @@
     <w:link w:val="SubtitleChar"/>
     <w:uiPriority w:val="11"/>
     <w:qFormat/>
-    <w:rsid w:val="00427533"/>
-    <w:pPr>
-      <w:numPr>
-        <w:ilvl w:val="1"/>
-      </w:numPr>
-    </w:pPr>
-    <w:rPr>
-      <w:rFonts w:eastAsiaTheme="majorEastAsia" w:cstheme="majorBidi"/>
-      <w:color w:val="595959" w:themeColor="text1" w:themeTint="A6"/>
-      <w:spacing w:val="15"/>
+    <w:rPr>
+      <w:color w:val="595959"/>
       <w:sz w:val="28"/>
       <w:szCs w:val="28"/>
     </w:rPr>
@@ -1802,6 +2099,29 @@
       <w:smallCaps/>
       <w:color w:val="0F4761" w:themeColor="accent1" w:themeShade="BF"/>
       <w:spacing w:val="5"/>
+    </w:rPr>
+  </w:style>
+  <w:style w:type="character" w:styleId="Hyperlink">
+    <w:name w:val="Hyperlink"/>
+    <w:basedOn w:val="DefaultParagraphFont"/>
+    <w:uiPriority w:val="99"/>
+    <w:unhideWhenUsed/>
+    <w:rsid w:val="001F14AE"/>
+    <w:rPr>
+      <w:color w:val="467886" w:themeColor="hyperlink"/>
+      <w:u w:val="single"/>
+    </w:rPr>
+  </w:style>
+  <w:style w:type="character" w:styleId="UnresolvedMention">
+    <w:name w:val="Unresolved Mention"/>
+    <w:basedOn w:val="DefaultParagraphFont"/>
+    <w:uiPriority w:val="99"/>
+    <w:semiHidden/>
+    <w:unhideWhenUsed/>
+    <w:rsid w:val="001F14AE"/>
+    <w:rPr>
+      <w:color w:val="605E5C"/>
+      <w:shd w:val="clear" w:color="auto" w:fill="E1DFDD"/>
     </w:rPr>
   </w:style>
 </w:styles>
@@ -2100,4 +2420,19 @@
     </a:ext>
   </a:extLst>
 </a:theme>
+</file>
+
+<file path=customXml/item1.xml><?xml version="1.0" encoding="utf-8"?>
+<go:gDocsCustomXmlDataStorage xmlns:go="http://customooxmlschemas.google.com/" xmlns:r="http://schemas.openxmlformats.org/officeDocument/2006/relationships" uri="GoogleDocsCustomDataVersion2">
+  <go:docsCustomData xmlns:go="http://customooxmlschemas.google.com/" roundtripDataSignature="AMtx7mjLPd7iOgHwm7zRW9fAC1kwDaibsg==">CgMxLjA4AHIhMUlDbnpnYkoyS2NoVTVEZkhrZFRHNGo5dlFfUDNvS3Ff</go:docsCustomData>
+</go:gDocsCustomXmlDataStorage>
+</file>
+
+<file path=customXml/itemProps1.xml><?xml version="1.0" encoding="utf-8"?>
+<ds:datastoreItem xmlns:ds="http://schemas.openxmlformats.org/officeDocument/2006/customXml" ds:itemID="{11111111-1234-1234-1234-123412341234}">
+  <ds:schemaRefs>
+    <ds:schemaRef ds:uri="http://customooxmlschemas.google.com/"/>
+    <ds:schemaRef ds:uri="http://schemas.openxmlformats.org/officeDocument/2006/relationships"/>
+  </ds:schemaRefs>
+</ds:datastoreItem>
 </file>
</xml_diff>